<commit_message>
Proje teslim icin hazirlaniyor...
</commit_message>
<xml_diff>
--- a/Rapor.docx
+++ b/Rapor.docx
@@ -394,7 +394,7 @@
         </w:tabs>
         <w:spacing w:lineRule="auto" w:line="240" w:before="160" w:after="80"/>
         <w:ind w:left="0" w:right="0" w:firstLine="216"/>
-        <w:jc w:val="center"/>
+        <w:jc w:val="both"/>
         <w:rPr>
           <w:b w:val="false"/>
           <w:b w:val="false"/>
@@ -425,15 +425,19 @@
         <w:spacing w:lineRule="auto" w:line="240" w:before="0" w:after="120"/>
         <w:ind w:left="0" w:right="0" w:firstLine="288"/>
         <w:jc w:val="both"/>
-        <w:rPr>
-          <w:lang w:val="tr-TR"/>
-        </w:rPr>
-      </w:pPr>
-      <w:r>
-        <w:rPr>
-          <w:lang w:val="tr-TR" w:eastAsia="zh-CN" w:bidi="hi-IN"/>
-        </w:rPr>
-        <w:t>Projenin temel amacı bağlı listeler kullanılarak bir bağlı listeden diğerine ulaşabilmektir. Bu projedeki kullanım şekli bir şehrin çift yönlü bağlı liste ile tutulup her şehrin kendine ait komşularının tek yönlü bağlı liste ile oluşturulup okunmasıdır. Tüm yapılan işlemleri maddelendirmek gerekirse:</w:t>
+        <w:rPr/>
+      </w:pPr>
+      <w:r>
+        <w:rPr>
+          <w:lang w:val="tr-TR" w:eastAsia="zh-CN" w:bidi="hi-IN"/>
+        </w:rPr>
+        <w:t xml:space="preserve">Projenin temel amacı bağlı listeler kullanılarak bir bağlı listeden diğerine ulaşabilmektir. Bu projedeki kullanım şekli bir şehrin çift yönlü bağlı liste ile tutulup her şehrin kendine ait komşularının tek yönlü bağlı liste ile oluşturulup okunmasıdır. Tüm yapılan işlemler </w:t>
+      </w:r>
+      <w:r>
+        <w:rPr>
+          <w:lang w:val="tr-TR" w:eastAsia="zh-CN" w:bidi="hi-IN"/>
+        </w:rPr>
+        <w:t>maddelere bölünürse:</w:t>
       </w:r>
     </w:p>
     <w:p>
@@ -454,15 +458,30 @@
         <w:spacing w:lineRule="auto" w:line="240" w:before="0" w:afterAutospacing="0" w:after="0"/>
         <w:ind w:left="720" w:right="0" w:hanging="360"/>
         <w:jc w:val="both"/>
-        <w:rPr>
-          <w:lang w:val="tr-TR"/>
-        </w:rPr>
-      </w:pPr>
-      <w:r>
-        <w:rPr>
-          <w:lang w:val="tr-TR" w:eastAsia="zh-CN" w:bidi="hi-IN"/>
-        </w:rPr>
-        <w:t>Belirsiz sayıdaki şehirlerin bilgileri  sisteme (çift yönlü bağlı listeye) şehir olarak tanıtılması gerekmektedir. Bu ekleme işleminde şehirin belirli özellikleri vardır. Bunlar: Şehir Adi (sehirAdi), Plaka (plaka),Bolge(bolge),Komşu Sayısı (komsuSayisi) ve son olarak komşularının tutulduğu başka bir bağlı liste olan komsular (komsuNode) vardır.</w:t>
+        <w:rPr/>
+      </w:pPr>
+      <w:r>
+        <w:rPr>
+          <w:lang w:val="tr-TR" w:eastAsia="zh-CN" w:bidi="hi-IN"/>
+        </w:rPr>
+        <w:t xml:space="preserve">Belirsiz sayıdaki şehirlerin bilgileri  sisteme (çift yönlü bağlı listeye) şehir olarak tanıtılması gerekmektedir. Bu ekleme işleminde </w:t>
+      </w:r>
+      <w:r>
+        <w:rPr>
+          <w:rFonts w:eastAsia="NSimSun" w:cs="Arial"/>
+          <w:color w:val="auto"/>
+          <w:kern w:val="0"/>
+          <w:sz w:val="20"/>
+          <w:szCs w:val="20"/>
+          <w:lang w:val="tr-TR" w:eastAsia="zh-CN" w:bidi="hi-IN"/>
+        </w:rPr>
+        <w:t>şehrin</w:t>
+      </w:r>
+      <w:r>
+        <w:rPr>
+          <w:lang w:val="tr-TR" w:eastAsia="zh-CN" w:bidi="hi-IN"/>
+        </w:rPr>
+        <w:t xml:space="preserve"> belirli özellikleri vardır. Bunlar: Şehir Adi (sehirAdi), Plaka (plaka),Bolge(bolge),Komşu Sayısı (komsuSayisi) ve son olarak komşularının tutulduğu başka bir bağlı liste olan komsular (komsuNode) vardır.</w:t>
       </w:r>
     </w:p>
     <w:p>
@@ -512,9 +531,7 @@
         <w:spacing w:lineRule="auto" w:line="240" w:before="0" w:afterAutospacing="0" w:after="0"/>
         <w:ind w:left="720" w:right="0" w:hanging="360"/>
         <w:jc w:val="both"/>
-        <w:rPr>
-          <w:lang w:val="tr-TR"/>
-        </w:rPr>
+        <w:rPr/>
       </w:pPr>
       <w:r>
         <w:rPr>
@@ -530,7 +547,43 @@
           <w:u w:val="none"/>
           <w:lang w:val="tr-TR" w:eastAsia="zh-CN" w:bidi="hi-IN"/>
         </w:rPr>
-        <w:t xml:space="preserve">plaka, şehir adı,bölge isminin kısaltması,komşu sayısı,komşu Adi,Komşu Adi ... </w:t>
+        <w:t xml:space="preserve">plaka,  şehir adı, bölge isminin kısaltması ,komşu sayısı, komşu </w:t>
+      </w:r>
+      <w:r>
+        <w:rPr>
+          <w:b/>
+          <w:bCs/>
+          <w:u w:val="none"/>
+          <w:lang w:val="tr-TR" w:eastAsia="zh-CN" w:bidi="hi-IN"/>
+        </w:rPr>
+        <w:t>adı</w:t>
+      </w:r>
+      <w:r>
+        <w:rPr>
+          <w:b/>
+          <w:bCs/>
+          <w:u w:val="none"/>
+          <w:lang w:val="tr-TR" w:eastAsia="zh-CN" w:bidi="hi-IN"/>
+        </w:rPr>
+        <w:t xml:space="preserve">, Komşu </w:t>
+      </w:r>
+      <w:r>
+        <w:rPr>
+          <w:b/>
+          <w:bCs/>
+          <w:u w:val="none"/>
+          <w:lang w:val="tr-TR" w:eastAsia="zh-CN" w:bidi="hi-IN"/>
+        </w:rPr>
+        <w:t>adı</w:t>
+      </w:r>
+      <w:r>
+        <w:rPr>
+          <w:b/>
+          <w:bCs/>
+          <w:u w:val="none"/>
+          <w:lang w:val="tr-TR" w:eastAsia="zh-CN" w:bidi="hi-IN"/>
+        </w:rPr>
+        <w:t xml:space="preserve"> ... </w:t>
       </w:r>
       <w:r>
         <w:rPr>
@@ -558,16 +611,42 @@
         <w:spacing w:lineRule="auto" w:line="240" w:before="0" w:afterAutospacing="0" w:after="0"/>
         <w:ind w:left="720" w:right="0" w:hanging="360"/>
         <w:jc w:val="both"/>
-        <w:rPr>
-          <w:lang w:val="tr-TR"/>
-        </w:rPr>
+        <w:rPr/>
       </w:pPr>
       <w:r>
         <w:rPr>
           <w:u w:val="none"/>
           <w:lang w:val="tr-TR" w:eastAsia="zh-CN" w:bidi="hi-IN"/>
         </w:rPr>
-        <w:t>Program içerisinde belirli işlemler yapılmaktadır. Bu işlemler sırası ile: Şehir listeleme, ekleme,silme,düzenleme ve arama yapma işlemleridir.</w:t>
+        <w:t>Program içerisinde belirli işlemler yapılmaktadır. Bu işlemler sırası ile: Şehir listeleme, ekleme, silme, düzenleme ve arama yapma işlemleridir.</w:t>
+      </w:r>
+    </w:p>
+    <w:p>
+      <w:pPr>
+        <w:pStyle w:val="LOnormal"/>
+        <w:widowControl/>
+        <w:numPr>
+          <w:ilvl w:val="0"/>
+          <w:numId w:val="0"/>
+        </w:numPr>
+        <w:shd w:val="clear" w:fill="auto"/>
+        <w:tabs>
+          <w:tab w:val="clear" w:pos="720"/>
+          <w:tab w:val="left" w:pos="288" w:leader="none"/>
+        </w:tabs>
+        <w:spacing w:lineRule="auto" w:line="240" w:before="0" w:afterAutospacing="0" w:after="0"/>
+        <w:ind w:left="1080" w:right="0" w:hanging="0"/>
+        <w:jc w:val="both"/>
+        <w:rPr>
+          <w:u w:val="none"/>
+          <w:lang w:val="tr-TR" w:eastAsia="zh-CN" w:bidi="hi-IN"/>
+        </w:rPr>
+      </w:pPr>
+      <w:r>
+        <w:rPr>
+          <w:u w:val="none"/>
+          <w:lang w:val="tr-TR" w:eastAsia="zh-CN" w:bidi="hi-IN"/>
+        </w:rPr>
       </w:r>
     </w:p>
     <w:p>
@@ -575,6 +654,34 @@
         <w:pStyle w:val="LOnormal"/>
         <w:keepNext w:val="false"/>
         <w:keepLines w:val="false"/>
+        <w:widowControl/>
+        <w:shd w:val="clear" w:fill="auto"/>
+        <w:tabs>
+          <w:tab w:val="clear" w:pos="720"/>
+          <w:tab w:val="left" w:pos="288" w:leader="none"/>
+        </w:tabs>
+        <w:spacing w:lineRule="auto" w:line="240" w:before="0" w:after="120"/>
+        <w:ind w:right="0" w:hanging="0"/>
+        <w:jc w:val="both"/>
+        <w:rPr/>
+      </w:pPr>
+      <w:r>
+        <w:rPr>
+          <w:lang w:val="tr-TR" w:eastAsia="zh-CN" w:bidi="hi-IN"/>
+        </w:rPr>
+        <w:t xml:space="preserve"> </w:t>
+      </w:r>
+      <w:r>
+        <w:rPr>
+          <w:lang w:val="tr-TR" w:eastAsia="zh-CN" w:bidi="hi-IN"/>
+        </w:rPr>
+        <w:tab/>
+        <w:t xml:space="preserve">Bu problemin çözümüne ulaşılması için C programlama dili kullanılmıştır. Çözüm sonuçları aynı klasör içerisindeki outputs klasörü oluşturularak içerisine tarih saat bilgileri eklenerek kayıt edilmektedir. </w:t>
+      </w:r>
+    </w:p>
+    <w:p>
+      <w:pPr>
+        <w:pStyle w:val="LOnormal"/>
         <w:widowControl/>
         <w:shd w:val="clear" w:fill="auto"/>
         <w:tabs>
@@ -601,20 +708,27 @@
           <w:szCs w:val="20"/>
           <w:u w:val="none"/>
           <w:vertAlign w:val="baseline"/>
-        </w:rPr>
-      </w:pPr>
-      <w:r>
-        <w:rPr>
-          <w:lang w:val="tr-TR" w:eastAsia="zh-CN" w:bidi="hi-IN"/>
-        </w:rPr>
-        <w:t xml:space="preserve"> </w:t>
-      </w:r>
-      <w:r>
-        <w:rPr>
-          <w:lang w:val="tr-TR" w:eastAsia="zh-CN" w:bidi="hi-IN"/>
-        </w:rPr>
-        <w:tab/>
-        <w:t xml:space="preserve">Bu problemin çözümüne ulaşılması için C programlama dili kullanılmıştır. Çözüm sonuçları aynı klasör içerisindeki outputs klasörü oluşturularak içerisine tarih saat bilgileri eklenerek kayıt edilmektedir. </w:t>
+          <w:lang w:val="tr-TR" w:eastAsia="zh-CN" w:bidi="hi-IN"/>
+        </w:rPr>
+      </w:pPr>
+      <w:r>
+        <w:rPr>
+          <w:rFonts w:eastAsia="Times New Roman" w:cs="Times New Roman" w:ascii="Times New Roman" w:hAnsi="Times New Roman"/>
+          <w:b w:val="false"/>
+          <w:i w:val="false"/>
+          <w:caps w:val="false"/>
+          <w:smallCaps w:val="false"/>
+          <w:strike w:val="false"/>
+          <w:dstrike w:val="false"/>
+          <w:color w:val="000000"/>
+          <w:position w:val="0"/>
+          <w:sz w:val="20"/>
+          <w:sz w:val="20"/>
+          <w:szCs w:val="20"/>
+          <w:u w:val="none"/>
+          <w:vertAlign w:val="baseline"/>
+          <w:lang w:val="tr-TR" w:eastAsia="zh-CN" w:bidi="hi-IN"/>
+        </w:rPr>
       </w:r>
     </w:p>
     <w:p>
@@ -634,7 +748,7 @@
         </w:tabs>
         <w:spacing w:lineRule="auto" w:line="240" w:before="160" w:after="80"/>
         <w:ind w:left="0" w:right="0" w:firstLine="216"/>
-        <w:jc w:val="center"/>
+        <w:jc w:val="both"/>
         <w:rPr>
           <w:b w:val="false"/>
           <w:b w:val="false"/>
@@ -665,10 +779,7 @@
         <w:spacing w:lineRule="auto" w:line="240" w:before="0" w:after="120"/>
         <w:ind w:left="0" w:right="0" w:firstLine="288"/>
         <w:jc w:val="both"/>
-        <w:rPr>
-          <w:rFonts w:ascii="Calibri" w:hAnsi="Calibri"/>
-          <w:lang w:val="tr-TR"/>
-        </w:rPr>
+        <w:rPr/>
       </w:pPr>
       <w:r>
         <w:rPr>
@@ -695,7 +806,101 @@
           <w:vertAlign w:val="baseline"/>
           <w:lang w:val="tr-TR" w:eastAsia="zh-CN" w:bidi="hi-IN"/>
         </w:rPr>
-        <w:t xml:space="preserve"> şehrin bilgilerinin alınarak içersininden detaylı bilgilerine daha kolay ulaşabilmek hedeflenmiştir. Örneğin 1000 şehirden oluşan bir ülkenin içersindeki tüm şehirlerin komşuluklarını bölgelerini ve plakalarını bulmanın mafraflı olacağı düşünülerek bu işlemlerin gerçekleştirilmesi  sonucundan tek bir arama ile şehrin genel bilgilerine ulaşılabilmektedir. Her bir şehrin komşuları kendi içerisinde yönetilmektedir. </w:t>
+        <w:t xml:space="preserve"> şehrin bilgilerinin alınarak içersininden detaylı bilgilerine daha kolay ulaşabilmek hedeflenmiştir. Örneğin 1000 şehirden oluşan bir ülkenin içer</w:t>
+      </w:r>
+      <w:r>
+        <w:rPr>
+          <w:rFonts w:eastAsia="Times New Roman" w:cs="Times New Roman"/>
+          <w:b w:val="false"/>
+          <w:i w:val="false"/>
+          <w:caps w:val="false"/>
+          <w:smallCaps w:val="false"/>
+          <w:strike w:val="false"/>
+          <w:dstrike w:val="false"/>
+          <w:color w:val="000000"/>
+          <w:position w:val="0"/>
+          <w:sz w:val="20"/>
+          <w:sz w:val="20"/>
+          <w:szCs w:val="20"/>
+          <w:u w:val="none"/>
+          <w:shd w:fill="auto" w:val="clear"/>
+          <w:vertAlign w:val="baseline"/>
+          <w:lang w:val="tr-TR" w:eastAsia="zh-CN" w:bidi="hi-IN"/>
+        </w:rPr>
+        <w:t>i</w:t>
+      </w:r>
+      <w:r>
+        <w:rPr>
+          <w:rFonts w:eastAsia="Times New Roman" w:cs="Times New Roman"/>
+          <w:b w:val="false"/>
+          <w:i w:val="false"/>
+          <w:caps w:val="false"/>
+          <w:smallCaps w:val="false"/>
+          <w:strike w:val="false"/>
+          <w:dstrike w:val="false"/>
+          <w:color w:val="000000"/>
+          <w:position w:val="0"/>
+          <w:sz w:val="20"/>
+          <w:sz w:val="20"/>
+          <w:szCs w:val="20"/>
+          <w:u w:val="none"/>
+          <w:shd w:fill="auto" w:val="clear"/>
+          <w:vertAlign w:val="baseline"/>
+          <w:lang w:val="tr-TR" w:eastAsia="zh-CN" w:bidi="hi-IN"/>
+        </w:rPr>
+        <w:t xml:space="preserve">sindeki tüm şehirlerin komşuluklarını bölgelerini ve plakalarını bulmanın mafraflı olacağı düşünülerek bu işlemlerin gerçekleştirilmesi  sonucundan tek bir arama ile şehrin genel bilgilerine ulaşılabilmektedir. Her bir şehrin komşuları kendi içerisinde yönetilmektedir. </w:t>
+      </w:r>
+    </w:p>
+    <w:p>
+      <w:pPr>
+        <w:pStyle w:val="LOnormal"/>
+        <w:widowControl/>
+        <w:shd w:val="clear" w:fill="auto"/>
+        <w:tabs>
+          <w:tab w:val="clear" w:pos="720"/>
+          <w:tab w:val="left" w:pos="288" w:leader="none"/>
+        </w:tabs>
+        <w:spacing w:lineRule="auto" w:line="240" w:before="0" w:after="120"/>
+        <w:ind w:left="0" w:right="0" w:firstLine="288"/>
+        <w:jc w:val="both"/>
+        <w:rPr>
+          <w:rFonts w:ascii="Calibri" w:hAnsi="Calibri" w:eastAsia="Times New Roman" w:cs="Times New Roman"/>
+          <w:b w:val="false"/>
+          <w:b w:val="false"/>
+          <w:i w:val="false"/>
+          <w:i w:val="false"/>
+          <w:caps w:val="false"/>
+          <w:smallCaps w:val="false"/>
+          <w:strike w:val="false"/>
+          <w:dstrike w:val="false"/>
+          <w:color w:val="000000"/>
+          <w:position w:val="0"/>
+          <w:sz w:val="20"/>
+          <w:sz w:val="20"/>
+          <w:szCs w:val="20"/>
+          <w:u w:val="none"/>
+          <w:vertAlign w:val="baseline"/>
+          <w:lang w:val="tr-TR" w:eastAsia="zh-CN" w:bidi="hi-IN"/>
+        </w:rPr>
+      </w:pPr>
+      <w:r>
+        <w:rPr>
+          <w:rFonts w:eastAsia="Times New Roman" w:cs="Times New Roman"/>
+          <w:b w:val="false"/>
+          <w:i w:val="false"/>
+          <w:caps w:val="false"/>
+          <w:smallCaps w:val="false"/>
+          <w:strike w:val="false"/>
+          <w:dstrike w:val="false"/>
+          <w:color w:val="000000"/>
+          <w:position w:val="0"/>
+          <w:sz w:val="20"/>
+          <w:sz w:val="20"/>
+          <w:szCs w:val="20"/>
+          <w:u w:val="none"/>
+          <w:vertAlign w:val="baseline"/>
+          <w:lang w:val="tr-TR" w:eastAsia="zh-CN" w:bidi="hi-IN"/>
+        </w:rPr>
       </w:r>
     </w:p>
     <w:p>
@@ -715,7 +920,7 @@
         </w:tabs>
         <w:spacing w:lineRule="auto" w:line="240" w:before="160" w:after="80"/>
         <w:ind w:left="0" w:right="0" w:firstLine="216"/>
-        <w:jc w:val="center"/>
+        <w:jc w:val="both"/>
         <w:rPr>
           <w:b w:val="false"/>
           <w:b w:val="false"/>
@@ -746,15 +951,47 @@
         <w:spacing w:lineRule="auto" w:line="240" w:before="0" w:after="120"/>
         <w:ind w:right="0" w:hanging="0"/>
         <w:jc w:val="both"/>
-        <w:rPr>
-          <w:lang w:val="tr-TR"/>
-        </w:rPr>
-      </w:pPr>
-      <w:r>
-        <w:rPr>
-          <w:lang w:val="tr-TR" w:eastAsia="zh-CN" w:bidi="hi-IN"/>
-        </w:rPr>
-        <w:t>Program başladığında sehirler.txt dosyasının içersindeki veriler programa belirli kurallara göre aktarılmaktadır. Bu aktarılma işlemi tamamlandıktan sonra açılan menüden belirli işlemler yapılmaktadır. Bu işlemler:</w:t>
+        <w:rPr/>
+      </w:pPr>
+      <w:r>
+        <w:rPr>
+          <w:lang w:val="tr-TR" w:eastAsia="zh-CN" w:bidi="hi-IN"/>
+        </w:rPr>
+        <w:t>Program başladığında sehirler.txt dosyasının içer</w:t>
+      </w:r>
+      <w:r>
+        <w:rPr>
+          <w:lang w:val="tr-TR" w:eastAsia="zh-CN" w:bidi="hi-IN"/>
+        </w:rPr>
+        <w:t>i</w:t>
+      </w:r>
+      <w:r>
+        <w:rPr>
+          <w:lang w:val="tr-TR" w:eastAsia="zh-CN" w:bidi="hi-IN"/>
+        </w:rPr>
+        <w:t>sindeki veriler programa belirli kurallara göre aktarılmaktadır. Bu aktarılma işlemi tamamlandıktan sonra açılan menüden belirli işlemler yapılmaktadır. Bu işlemler:</w:t>
+      </w:r>
+    </w:p>
+    <w:p>
+      <w:pPr>
+        <w:pStyle w:val="LOnormal"/>
+        <w:widowControl/>
+        <w:shd w:val="clear" w:fill="auto"/>
+        <w:tabs>
+          <w:tab w:val="clear" w:pos="720"/>
+          <w:tab w:val="left" w:pos="288" w:leader="none"/>
+        </w:tabs>
+        <w:spacing w:lineRule="auto" w:line="240" w:before="0" w:after="120"/>
+        <w:ind w:right="0" w:hanging="0"/>
+        <w:jc w:val="both"/>
+        <w:rPr>
+          <w:lang w:val="tr-TR" w:eastAsia="zh-CN" w:bidi="hi-IN"/>
+        </w:rPr>
+      </w:pPr>
+      <w:r>
+        <w:rPr>
+          <w:lang w:val="tr-TR" w:eastAsia="zh-CN" w:bidi="hi-IN"/>
+        </w:rPr>
       </w:r>
     </w:p>
     <w:p>
@@ -767,7 +1004,7 @@
           <w:numId w:val="1"/>
         </w:numPr>
         <w:spacing w:lineRule="auto" w:line="240" w:before="120" w:after="60"/>
-        <w:jc w:val="left"/>
+        <w:jc w:val="both"/>
         <w:rPr>
           <w:i/>
           <w:i/>
@@ -789,7 +1026,7 @@
         <w:keepLines/>
         <w:spacing w:lineRule="auto" w:line="240" w:before="120" w:after="60"/>
         <w:ind w:left="0" w:hanging="0"/>
-        <w:jc w:val="left"/>
+        <w:jc w:val="both"/>
         <w:rPr>
           <w:lang w:val="tr-TR"/>
         </w:rPr>
@@ -810,7 +1047,7 @@
           <w:numId w:val="4"/>
         </w:numPr>
         <w:spacing w:lineRule="auto" w:line="240" w:before="120" w:after="60"/>
-        <w:jc w:val="left"/>
+        <w:jc w:val="both"/>
         <w:rPr>
           <w:lang w:val="tr-TR"/>
         </w:rPr>
@@ -830,7 +1067,7 @@
           <w:numId w:val="4"/>
         </w:numPr>
         <w:spacing w:lineRule="auto" w:line="240" w:before="120" w:after="60"/>
-        <w:jc w:val="left"/>
+        <w:jc w:val="both"/>
         <w:rPr>
           <w:lang w:val="tr-TR"/>
         </w:rPr>
@@ -850,7 +1087,7 @@
           <w:numId w:val="4"/>
         </w:numPr>
         <w:spacing w:lineRule="auto" w:line="240" w:before="120" w:after="60"/>
-        <w:jc w:val="left"/>
+        <w:jc w:val="both"/>
         <w:rPr>
           <w:lang w:val="tr-TR" w:eastAsia="zh-CN" w:bidi="hi-IN"/>
         </w:rPr>
@@ -870,7 +1107,7 @@
           <w:numId w:val="4"/>
         </w:numPr>
         <w:spacing w:lineRule="auto" w:line="240" w:before="120" w:after="60"/>
-        <w:jc w:val="left"/>
+        <w:jc w:val="both"/>
         <w:rPr>
           <w:lang w:val="tr-TR"/>
         </w:rPr>
@@ -890,7 +1127,7 @@
           <w:numId w:val="4"/>
         </w:numPr>
         <w:spacing w:lineRule="auto" w:line="240" w:before="120" w:after="60"/>
-        <w:jc w:val="left"/>
+        <w:jc w:val="both"/>
         <w:rPr>
           <w:lang w:val="tr-TR"/>
         </w:rPr>
@@ -910,7 +1147,7 @@
           <w:numId w:val="4"/>
         </w:numPr>
         <w:spacing w:lineRule="auto" w:line="240" w:before="120" w:after="60"/>
-        <w:jc w:val="left"/>
+        <w:jc w:val="both"/>
         <w:rPr>
           <w:lang w:val="tr-TR"/>
         </w:rPr>
@@ -930,7 +1167,7 @@
           <w:numId w:val="4"/>
         </w:numPr>
         <w:spacing w:lineRule="auto" w:line="240" w:before="120" w:after="60"/>
-        <w:jc w:val="left"/>
+        <w:jc w:val="both"/>
         <w:rPr>
           <w:lang w:val="tr-TR"/>
         </w:rPr>
@@ -946,7 +1183,7 @@
       <w:pPr>
         <w:pStyle w:val="LOnormal"/>
         <w:spacing w:lineRule="auto" w:line="240" w:before="120" w:after="60"/>
-        <w:jc w:val="left"/>
+        <w:jc w:val="both"/>
         <w:rPr>
           <w:lang w:val="tr-TR"/>
         </w:rPr>
@@ -962,22 +1199,20 @@
       <w:pPr>
         <w:pStyle w:val="LOnormal"/>
         <w:spacing w:lineRule="auto" w:line="240" w:before="120" w:after="60"/>
-        <w:jc w:val="left"/>
-        <w:rPr>
-          <w:lang w:val="tr-TR"/>
-        </w:rPr>
+        <w:jc w:val="both"/>
+        <w:rPr/>
       </w:pPr>
       <w:r>
         <w:drawing>
           <wp:anchor behindDoc="0" distT="0" distB="0" distL="0" distR="0" simplePos="0" locked="0" layoutInCell="1" allowOverlap="1" relativeHeight="2">
             <wp:simplePos x="0" y="0"/>
             <wp:positionH relativeFrom="column">
-              <wp:posOffset>-50165</wp:posOffset>
+              <wp:posOffset>31115</wp:posOffset>
             </wp:positionH>
             <wp:positionV relativeFrom="paragraph">
               <wp:posOffset>36195</wp:posOffset>
             </wp:positionV>
-            <wp:extent cx="3503295" cy="1544955"/>
+            <wp:extent cx="3058795" cy="1544955"/>
             <wp:effectExtent l="0" t="0" r="0" b="0"/>
             <wp:wrapTopAndBottom/>
             <wp:docPr id="1" name="Image1" descr=""/>
@@ -1002,7 +1237,7 @@
                   <pic:spPr bwMode="auto">
                     <a:xfrm>
                       <a:off x="0" y="0"/>
-                      <a:ext cx="3503295" cy="1544955"/>
+                      <a:ext cx="3058795" cy="1544955"/>
                     </a:xfrm>
                     <a:prstGeom prst="rect">
                       <a:avLst/>
@@ -1032,6 +1267,21 @@
     <w:p>
       <w:pPr>
         <w:pStyle w:val="LOnormal"/>
+        <w:spacing w:lineRule="auto" w:line="240" w:before="120" w:after="60"/>
+        <w:jc w:val="both"/>
+        <w:rPr>
+          <w:lang w:val="tr-TR" w:eastAsia="zh-CN" w:bidi="hi-IN"/>
+        </w:rPr>
+      </w:pPr>
+      <w:r>
+        <w:rPr>
+          <w:lang w:val="tr-TR" w:eastAsia="zh-CN" w:bidi="hi-IN"/>
+        </w:rPr>
+      </w:r>
+    </w:p>
+    <w:p>
+      <w:pPr>
+        <w:pStyle w:val="LOnormal"/>
         <w:keepNext w:val="true"/>
         <w:keepLines/>
         <w:numPr>
@@ -1039,7 +1289,7 @@
           <w:numId w:val="1"/>
         </w:numPr>
         <w:spacing w:lineRule="auto" w:line="240" w:before="120" w:after="60"/>
-        <w:jc w:val="left"/>
+        <w:jc w:val="both"/>
         <w:rPr>
           <w:i/>
           <w:i/>
@@ -1061,17 +1311,49 @@
         <w:keepLines/>
         <w:spacing w:lineRule="auto" w:line="240" w:before="120" w:after="60"/>
         <w:ind w:left="0" w:hanging="0"/>
-        <w:jc w:val="left"/>
-        <w:rPr>
-          <w:lang w:val="tr-TR" w:eastAsia="zh-CN" w:bidi="hi-IN"/>
-        </w:rPr>
+        <w:jc w:val="both"/>
+        <w:rPr/>
       </w:pPr>
       <w:r>
         <w:rPr>
           <w:lang w:val="tr-TR" w:eastAsia="zh-CN" w:bidi="hi-IN"/>
         </w:rPr>
         <w:tab/>
-        <w:t>Şehir ekleme işlemi yapılması için önce kullanıcıdan plaka, şehirin adı ve bölgesi istenmektedir. Girilen şehir adı ve plaka başka bir şehir ile eşleşmediği durumda kullanıcı şehiri ekleyebilmektedir. Eşleşmesi durumunda  şehrin sistemde kayıtlı olduğu belirtilmektedir.</w:t>
+        <w:t xml:space="preserve">Şehir ekleme işlemi yapılması için önce kullanıcıdan plaka, </w:t>
+      </w:r>
+      <w:r>
+        <w:rPr>
+          <w:rFonts w:eastAsia="NSimSun" w:cs="Arial"/>
+          <w:color w:val="auto"/>
+          <w:kern w:val="0"/>
+          <w:sz w:val="20"/>
+          <w:szCs w:val="20"/>
+          <w:lang w:val="tr-TR" w:eastAsia="zh-CN" w:bidi="hi-IN"/>
+        </w:rPr>
+        <w:t>şehrin</w:t>
+      </w:r>
+      <w:r>
+        <w:rPr>
+          <w:lang w:val="tr-TR" w:eastAsia="zh-CN" w:bidi="hi-IN"/>
+        </w:rPr>
+        <w:t xml:space="preserve"> adı ve bölgesi istenmektedir. Girilen şehir adı ve plaka başka bir şehir ile eşleşmediği durumda kullanıcı </w:t>
+      </w:r>
+      <w:r>
+        <w:rPr>
+          <w:rFonts w:eastAsia="NSimSun" w:cs="Arial"/>
+          <w:color w:val="auto"/>
+          <w:kern w:val="0"/>
+          <w:sz w:val="20"/>
+          <w:szCs w:val="20"/>
+          <w:lang w:val="tr-TR" w:eastAsia="zh-CN" w:bidi="hi-IN"/>
+        </w:rPr>
+        <w:t>şehri</w:t>
+      </w:r>
+      <w:r>
+        <w:rPr>
+          <w:lang w:val="tr-TR" w:eastAsia="zh-CN" w:bidi="hi-IN"/>
+        </w:rPr>
+        <w:t xml:space="preserve"> ekleyebilmektedir. Eşleşmesi durumunda  şehrin sistemde kayıtlı olduğu belirtilmektedir.</w:t>
       </w:r>
     </w:p>
     <w:p>
@@ -1079,7 +1361,7 @@
         <w:pStyle w:val="LOnormal"/>
         <w:spacing w:lineRule="auto" w:line="240" w:before="120" w:after="60"/>
         <w:ind w:left="0" w:hanging="0"/>
-        <w:jc w:val="left"/>
+        <w:jc w:val="both"/>
         <w:rPr>
           <w:lang w:val="tr-TR" w:eastAsia="zh-CN" w:bidi="hi-IN"/>
         </w:rPr>
@@ -1100,7 +1382,7 @@
           <w:numId w:val="1"/>
         </w:numPr>
         <w:spacing w:lineRule="auto" w:line="240" w:before="120" w:after="60"/>
-        <w:jc w:val="left"/>
+        <w:jc w:val="both"/>
         <w:rPr>
           <w:i/>
           <w:i/>
@@ -1124,22 +1406,58 @@
         </w:tabs>
         <w:spacing w:lineRule="auto" w:line="240" w:before="0" w:after="120"/>
         <w:jc w:val="both"/>
-        <w:rPr>
-          <w:lang w:val="tr-TR"/>
-        </w:rPr>
-      </w:pPr>
-      <w:r>
-        <w:rPr>
+        <w:rPr/>
+      </w:pPr>
+      <w:r>
+        <w:rPr>
+          <w:i w:val="false"/>
+          <w:iCs w:val="false"/>
           <w:lang w:val="tr-TR" w:eastAsia="zh-CN" w:bidi="hi-IN"/>
         </w:rPr>
         <w:tab/>
-      </w:r>
-      <w:r>
-        <w:rPr>
-          <w:i/>
-          <w:lang w:val="tr-TR" w:eastAsia="zh-CN" w:bidi="hi-IN"/>
-        </w:rPr>
-        <w:t>Şehir silme menüsüne girildiğinde kullanıcıyı silme işleminin seçilmesi için yeni bir menü karşılamaktadır. Bu menüde silinecek şehrin hangi koşula göre silineceğinin seçilmesi istenilmektedir. Şehir adına göre mi yoksa şehrin plakasına mı silme işlemi gerçekleştirileceği belirtildikten sonra seçilen menüye göre kullanıcı veri girişi yapmaktadır. Örneğin: Kullanıcı plaka numarası ile şehir silmek istediğinde silmek istediği şehrin plakasını girmektedir. Eğer sistemde böyle bir plaka  yoksa şehirin bulunamadığını belirten bir uyarı mesajı çıkmaktadır. Eğer şehir varsa önce silinecek şehrin bilgileri ekrana yazılmaktadır.Ardından tekrar kullanıcıya bu şehrin silinmesini isteyip istemediği sorulmaktadır. Kullanıcı silinmesini istiyorsa Evet(1) istemiyorsa Hayır(0) seçimini yapmaktadır. Seçim evet yönündeyse şehirin önce tüm komşularından kendisi silinmektedir ardından kendini silmektedir.</w:t>
+        <w:t xml:space="preserve">Şehir silme menüsüne girildiğinde kullanıcıyı silme işleminin seçilmesi için yeni bir menü karşılamaktadır. Bu menüde silinecek şehrin hangi koşula göre silineceğinin seçilmesi istenilmektedir. Şehir adına göre mi yoksa şehrin plakasına mı silme işlemi gerçekleştirileceği belirtildikten sonra seçilen menüye göre kullanıcı veri girişi yapmaktadır. Örneğin: Kullanıcı plaka numarası ile şehir silmek istediğinde silmek istediği şehrin plakasını girmektedir. Eğer sistemde böyle bir plaka  yoksa </w:t>
+      </w:r>
+      <w:r>
+        <w:rPr>
+          <w:rFonts w:eastAsia="NSimSun" w:cs="Arial"/>
+          <w:i w:val="false"/>
+          <w:iCs w:val="false"/>
+          <w:color w:val="auto"/>
+          <w:kern w:val="0"/>
+          <w:sz w:val="20"/>
+          <w:szCs w:val="20"/>
+          <w:lang w:val="tr-TR" w:eastAsia="zh-CN" w:bidi="hi-IN"/>
+        </w:rPr>
+        <w:t>şehrin</w:t>
+      </w:r>
+      <w:r>
+        <w:rPr>
+          <w:i w:val="false"/>
+          <w:iCs w:val="false"/>
+          <w:lang w:val="tr-TR" w:eastAsia="zh-CN" w:bidi="hi-IN"/>
+        </w:rPr>
+        <w:t xml:space="preserve"> bulunamadığını belirten bir uyarı mesajı çıkmaktadır. Eğer şehir varsa önce silinecek şehrin bilgileri ekrana yazılmaktadır. Ardından tekrar kullanıcıya bu şehrin silinmesini isteyip istemediği sorulmaktadır. Kullanıcı silinmesini istiyorsa Evet(1) istemiyorsa Hayır(0) seçimini yapmaktadır. Seçim evet yönündeyse </w:t>
+      </w:r>
+      <w:r>
+        <w:rPr>
+          <w:rFonts w:eastAsia="NSimSun" w:cs="Arial"/>
+          <w:i w:val="false"/>
+          <w:iCs w:val="false"/>
+          <w:color w:val="auto"/>
+          <w:kern w:val="0"/>
+          <w:sz w:val="20"/>
+          <w:szCs w:val="20"/>
+          <w:lang w:val="tr-TR" w:eastAsia="zh-CN" w:bidi="hi-IN"/>
+        </w:rPr>
+        <w:t>şehrin</w:t>
+      </w:r>
+      <w:r>
+        <w:rPr>
+          <w:i w:val="false"/>
+          <w:iCs w:val="false"/>
+          <w:lang w:val="tr-TR" w:eastAsia="zh-CN" w:bidi="hi-IN"/>
+        </w:rPr>
+        <w:t xml:space="preserve"> önce tüm komşularından kendisi silinmektedir ardından kendini silmektedir.</w:t>
       </w:r>
     </w:p>
     <w:p>
@@ -1174,7 +1492,7 @@
           <w:numId w:val="1"/>
         </w:numPr>
         <w:spacing w:lineRule="auto" w:line="240" w:before="120" w:after="60"/>
-        <w:jc w:val="left"/>
+        <w:jc w:val="both"/>
         <w:rPr>
           <w:i/>
           <w:i/>
@@ -1198,39 +1516,491 @@
         </w:tabs>
         <w:spacing w:lineRule="auto" w:line="240" w:before="0" w:after="120"/>
         <w:jc w:val="both"/>
-        <w:rPr>
-          <w:lang w:val="tr-TR" w:eastAsia="zh-CN" w:bidi="hi-IN"/>
-        </w:rPr>
+        <w:rPr/>
       </w:pPr>
       <w:r>
         <w:rPr>
           <w:lang w:val="tr-TR" w:eastAsia="zh-CN" w:bidi="hi-IN"/>
         </w:rPr>
         <w:tab/>
-        <w:t xml:space="preserve">Belirlenen şehrin bilgilerinin değiştirilme işlemlerinin yapıldığı menüdür. Bu menü ile şehrin tüm özellikleri  düzenlenebilmektedir. Bu menüye giriş yapıldığında hangi şehrin düzenleneceğini bulmamız için 2 seçenek sunulmaktadır. Bu seçenekler Plaka ile şehir bul ve Şehir adı ile şehir bul  seçenecekleridir. </w:t>
-      </w:r>
-      <w:r>
-        <w:rPr>
-          <w:lang w:val="tr-TR" w:eastAsia="zh-CN" w:bidi="hi-IN"/>
-        </w:rPr>
-        <w:t>Şehir bulunduktan sonra gerekli bilgiler girilmektedir. Ardından şehir düzenlenmektedir.</w:t>
-      </w:r>
-    </w:p>
-    <w:p>
-      <w:pPr>
-        <w:pStyle w:val="LOnormal"/>
+        <w:t xml:space="preserve">Belirlenen şehrin bilgilerinin değiştirilme işlemlerinin yapıldığı menüdür. Bu menü ile şehrin tüm özellikleri  düzenlenebilmektedir. Bu menüye giriş yapıldığında hangi şehrin düzenleneceğini bulmamız için 2 seçenek sunulmaktadır. Bu seçenekler </w:t>
+      </w:r>
+    </w:p>
+    <w:p>
+      <w:pPr>
+        <w:pStyle w:val="LOnormal"/>
+        <w:numPr>
+          <w:ilvl w:val="0"/>
+          <w:numId w:val="12"/>
+        </w:numPr>
         <w:tabs>
           <w:tab w:val="clear" w:pos="720"/>
           <w:tab w:val="left" w:pos="288" w:leader="none"/>
         </w:tabs>
         <w:spacing w:lineRule="auto" w:line="240" w:before="0" w:after="120"/>
         <w:jc w:val="both"/>
-        <w:rPr>
-          <w:lang w:val="tr-TR" w:eastAsia="zh-CN" w:bidi="hi-IN"/>
-        </w:rPr>
-      </w:pPr>
-      <w:r>
-        <w:rPr>
+        <w:rPr/>
+      </w:pPr>
+      <w:r>
+        <w:rPr>
+          <w:lang w:val="tr-TR" w:eastAsia="zh-CN" w:bidi="hi-IN"/>
+        </w:rPr>
+        <w:t xml:space="preserve">Plaka ile şehir bul ve </w:t>
+      </w:r>
+    </w:p>
+    <w:p>
+      <w:pPr>
+        <w:pStyle w:val="LOnormal"/>
+        <w:numPr>
+          <w:ilvl w:val="0"/>
+          <w:numId w:val="12"/>
+        </w:numPr>
+        <w:tabs>
+          <w:tab w:val="clear" w:pos="720"/>
+          <w:tab w:val="left" w:pos="288" w:leader="none"/>
+        </w:tabs>
+        <w:spacing w:lineRule="auto" w:line="240" w:before="0" w:after="120"/>
+        <w:jc w:val="both"/>
+        <w:rPr/>
+      </w:pPr>
+      <w:r>
+        <w:rPr>
+          <w:lang w:val="tr-TR" w:eastAsia="zh-CN" w:bidi="hi-IN"/>
+        </w:rPr>
+        <w:t xml:space="preserve">Şehir adı ile şehir bul  </w:t>
+      </w:r>
+    </w:p>
+    <w:p>
+      <w:pPr>
+        <w:pStyle w:val="LOnormal"/>
+        <w:tabs>
+          <w:tab w:val="clear" w:pos="720"/>
+          <w:tab w:val="left" w:pos="288" w:leader="none"/>
+        </w:tabs>
+        <w:spacing w:lineRule="auto" w:line="240" w:before="0" w:after="120"/>
+        <w:jc w:val="both"/>
+        <w:rPr/>
+      </w:pPr>
+      <w:r>
+        <w:rPr>
+          <w:rFonts w:eastAsia="NSimSun" w:cs="Arial"/>
+          <w:color w:val="auto"/>
+          <w:kern w:val="0"/>
+          <w:sz w:val="20"/>
+          <w:szCs w:val="20"/>
+          <w:lang w:val="tr-TR" w:eastAsia="zh-CN" w:bidi="hi-IN"/>
+        </w:rPr>
+        <w:t>Seçenekleridir</w:t>
+      </w:r>
+      <w:r>
+        <w:rPr>
+          <w:lang w:val="tr-TR" w:eastAsia="zh-CN" w:bidi="hi-IN"/>
+        </w:rPr>
+        <w:t>. Şehir bulunduktan sonra gerekli bilgiler girilmektedir. Ardından şehir düzenlenmektedir.</w:t>
+      </w:r>
+    </w:p>
+    <w:p>
+      <w:pPr>
+        <w:pStyle w:val="LOnormal"/>
+        <w:tabs>
+          <w:tab w:val="clear" w:pos="720"/>
+          <w:tab w:val="left" w:pos="288" w:leader="none"/>
+        </w:tabs>
+        <w:spacing w:lineRule="auto" w:line="240" w:before="0" w:after="120"/>
+        <w:jc w:val="both"/>
+        <w:rPr>
+          <w:lang w:val="tr-TR" w:eastAsia="zh-CN" w:bidi="hi-IN"/>
+        </w:rPr>
+      </w:pPr>
+      <w:r>
+        <w:rPr>
+          <w:lang w:val="tr-TR" w:eastAsia="zh-CN" w:bidi="hi-IN"/>
+        </w:rPr>
+      </w:r>
+    </w:p>
+    <w:p>
+      <w:pPr>
+        <w:pStyle w:val="LOnormal"/>
+        <w:keepNext w:val="true"/>
+        <w:keepLines/>
+        <w:numPr>
+          <w:ilvl w:val="1"/>
+          <w:numId w:val="1"/>
+        </w:numPr>
+        <w:tabs>
+          <w:tab w:val="clear" w:pos="720"/>
+          <w:tab w:val="left" w:pos="288" w:leader="none"/>
+        </w:tabs>
+        <w:spacing w:lineRule="auto" w:line="240" w:before="120" w:after="60"/>
+        <w:jc w:val="both"/>
+        <w:rPr>
+          <w:rFonts w:ascii="Calibri" w:hAnsi="Calibri" w:eastAsia="NSimSun" w:cs="Arial"/>
+          <w:i/>
+          <w:i/>
+          <w:color w:val="auto"/>
+          <w:kern w:val="0"/>
+          <w:sz w:val="20"/>
+          <w:szCs w:val="20"/>
+          <w:lang w:val="tr-TR" w:eastAsia="zh-CN" w:bidi="hi-IN"/>
+        </w:rPr>
+      </w:pPr>
+      <w:r>
+        <w:rPr>
+          <w:rFonts w:eastAsia="NSimSun" w:cs="Arial"/>
+          <w:i/>
+          <w:color w:val="auto"/>
+          <w:kern w:val="0"/>
+          <w:sz w:val="20"/>
+          <w:szCs w:val="20"/>
+          <w:lang w:val="tr-TR" w:eastAsia="zh-CN" w:bidi="hi-IN"/>
+        </w:rPr>
+        <w:t>Komşu Ekleme</w:t>
+      </w:r>
+    </w:p>
+    <w:p>
+      <w:pPr>
+        <w:pStyle w:val="LOnormal"/>
+        <w:numPr>
+          <w:ilvl w:val="0"/>
+          <w:numId w:val="0"/>
+        </w:numPr>
+        <w:tabs>
+          <w:tab w:val="clear" w:pos="720"/>
+          <w:tab w:val="left" w:pos="288" w:leader="none"/>
+        </w:tabs>
+        <w:spacing w:lineRule="auto" w:line="240" w:before="120" w:after="60"/>
+        <w:ind w:left="288" w:hanging="0"/>
+        <w:jc w:val="both"/>
+        <w:rPr/>
+      </w:pPr>
+      <w:r>
+        <w:rPr>
+          <w:rFonts w:eastAsia="NSimSun" w:cs="Arial"/>
+          <w:i w:val="false"/>
+          <w:iCs w:val="false"/>
+          <w:color w:val="auto"/>
+          <w:kern w:val="0"/>
+          <w:sz w:val="20"/>
+          <w:szCs w:val="20"/>
+          <w:lang w:val="tr-TR" w:eastAsia="zh-CN" w:bidi="hi-IN"/>
+        </w:rPr>
+        <w:t>Şehir bilgisine ulaşıldıktan sonra komşu işlemleri menüsü devreye girmektedir. Bu menüde komşu ekleme seçeneği seçildiğinde:</w:t>
+      </w:r>
+    </w:p>
+    <w:p>
+      <w:pPr>
+        <w:pStyle w:val="LOnormal"/>
+        <w:numPr>
+          <w:ilvl w:val="0"/>
+          <w:numId w:val="11"/>
+        </w:numPr>
+        <w:tabs>
+          <w:tab w:val="clear" w:pos="720"/>
+          <w:tab w:val="left" w:pos="288" w:leader="none"/>
+        </w:tabs>
+        <w:spacing w:lineRule="auto" w:line="240" w:before="120" w:after="60"/>
+        <w:jc w:val="both"/>
+        <w:rPr/>
+      </w:pPr>
+      <w:r>
+        <w:rPr>
+          <w:rFonts w:eastAsia="NSimSun" w:cs="Arial"/>
+          <w:i w:val="false"/>
+          <w:iCs w:val="false"/>
+          <w:color w:val="auto"/>
+          <w:kern w:val="0"/>
+          <w:sz w:val="20"/>
+          <w:szCs w:val="20"/>
+          <w:lang w:val="tr-TR" w:eastAsia="zh-CN" w:bidi="hi-IN"/>
+        </w:rPr>
+        <w:t>İsime göre komşu ekleme</w:t>
+      </w:r>
+    </w:p>
+    <w:p>
+      <w:pPr>
+        <w:pStyle w:val="LOnormal"/>
+        <w:numPr>
+          <w:ilvl w:val="0"/>
+          <w:numId w:val="11"/>
+        </w:numPr>
+        <w:tabs>
+          <w:tab w:val="clear" w:pos="720"/>
+          <w:tab w:val="left" w:pos="288" w:leader="none"/>
+        </w:tabs>
+        <w:spacing w:lineRule="auto" w:line="240" w:before="120" w:after="60"/>
+        <w:jc w:val="both"/>
+        <w:rPr/>
+      </w:pPr>
+      <w:r>
+        <w:rPr>
+          <w:rFonts w:eastAsia="NSimSun" w:cs="Arial"/>
+          <w:i w:val="false"/>
+          <w:iCs w:val="false"/>
+          <w:color w:val="auto"/>
+          <w:kern w:val="0"/>
+          <w:sz w:val="20"/>
+          <w:szCs w:val="20"/>
+          <w:lang w:val="tr-TR" w:eastAsia="zh-CN" w:bidi="hi-IN"/>
+        </w:rPr>
+        <w:t>Plakaya göre komşu ekleme</w:t>
+      </w:r>
+    </w:p>
+    <w:p>
+      <w:pPr>
+        <w:pStyle w:val="LOnormal"/>
+        <w:tabs>
+          <w:tab w:val="clear" w:pos="720"/>
+          <w:tab w:val="left" w:pos="288" w:leader="none"/>
+        </w:tabs>
+        <w:spacing w:lineRule="auto" w:line="240" w:before="120" w:after="60"/>
+        <w:jc w:val="both"/>
+        <w:rPr/>
+      </w:pPr>
+      <w:r>
+        <w:rPr>
+          <w:rFonts w:eastAsia="NSimSun" w:cs="Arial"/>
+          <w:i w:val="false"/>
+          <w:iCs w:val="false"/>
+          <w:color w:val="auto"/>
+          <w:kern w:val="0"/>
+          <w:sz w:val="20"/>
+          <w:szCs w:val="20"/>
+          <w:lang w:val="tr-TR" w:eastAsia="zh-CN" w:bidi="hi-IN"/>
+        </w:rPr>
+        <w:tab/>
+      </w:r>
+      <w:bookmarkStart w:id="0" w:name="__DdeLink__144_2991196531"/>
+      <w:r>
+        <w:rPr>
+          <w:rFonts w:eastAsia="NSimSun" w:cs="Arial"/>
+          <w:i w:val="false"/>
+          <w:iCs w:val="false"/>
+          <w:color w:val="auto"/>
+          <w:kern w:val="0"/>
+          <w:sz w:val="20"/>
+          <w:szCs w:val="20"/>
+          <w:lang w:val="tr-TR" w:eastAsia="zh-CN" w:bidi="hi-IN"/>
+        </w:rPr>
+        <w:t>seçenekleri bulunmaktadır. Burada talep edilen seçeneğe göre komşu eklenebilmektedir. Eğer kullanıcıdan girilen şehir sistemde kayıtlı değilse şehir eklemek istermisiniz şeklinde soru sormaktadır.</w:t>
+      </w:r>
+      <w:bookmarkEnd w:id="0"/>
+    </w:p>
+    <w:p>
+      <w:pPr>
+        <w:pStyle w:val="LOnormal"/>
+        <w:tabs>
+          <w:tab w:val="clear" w:pos="720"/>
+          <w:tab w:val="left" w:pos="288" w:leader="none"/>
+        </w:tabs>
+        <w:spacing w:lineRule="auto" w:line="240" w:before="120" w:after="60"/>
+        <w:jc w:val="both"/>
+        <w:rPr>
+          <w:rFonts w:ascii="Calibri" w:hAnsi="Calibri" w:eastAsia="NSimSun" w:cs="Arial"/>
+          <w:i w:val="false"/>
+          <w:i w:val="false"/>
+          <w:iCs w:val="false"/>
+          <w:color w:val="auto"/>
+          <w:kern w:val="0"/>
+          <w:sz w:val="20"/>
+          <w:szCs w:val="20"/>
+          <w:lang w:val="tr-TR" w:eastAsia="zh-CN" w:bidi="hi-IN"/>
+        </w:rPr>
+      </w:pPr>
+      <w:r>
+        <w:rPr>
+          <w:rFonts w:eastAsia="NSimSun" w:cs="Arial"/>
+          <w:i w:val="false"/>
+          <w:iCs w:val="false"/>
+          <w:color w:val="auto"/>
+          <w:kern w:val="0"/>
+          <w:sz w:val="20"/>
+          <w:szCs w:val="20"/>
+          <w:lang w:val="tr-TR" w:eastAsia="zh-CN" w:bidi="hi-IN"/>
+        </w:rPr>
+      </w:r>
+    </w:p>
+    <w:p>
+      <w:pPr>
+        <w:pStyle w:val="LOnormal"/>
+        <w:keepNext w:val="true"/>
+        <w:keepLines/>
+        <w:numPr>
+          <w:ilvl w:val="1"/>
+          <w:numId w:val="1"/>
+        </w:numPr>
+        <w:tabs>
+          <w:tab w:val="clear" w:pos="720"/>
+          <w:tab w:val="left" w:pos="288" w:leader="none"/>
+        </w:tabs>
+        <w:spacing w:lineRule="auto" w:line="240" w:before="120" w:after="60"/>
+        <w:jc w:val="both"/>
+        <w:rPr/>
+      </w:pPr>
+      <w:r>
+        <w:rPr>
+          <w:rFonts w:eastAsia="NSimSun" w:cs="Arial"/>
+          <w:i/>
+          <w:iCs w:val="false"/>
+          <w:color w:val="auto"/>
+          <w:kern w:val="0"/>
+          <w:sz w:val="20"/>
+          <w:szCs w:val="20"/>
+          <w:lang w:val="tr-TR" w:eastAsia="zh-CN" w:bidi="hi-IN"/>
+        </w:rPr>
+        <w:t>Komşu Sil</w:t>
+      </w:r>
+    </w:p>
+    <w:p>
+      <w:pPr>
+        <w:pStyle w:val="LOnormal"/>
+        <w:tabs>
+          <w:tab w:val="clear" w:pos="720"/>
+          <w:tab w:val="left" w:pos="288" w:leader="none"/>
+        </w:tabs>
+        <w:spacing w:lineRule="auto" w:line="240" w:before="120" w:after="60"/>
+        <w:jc w:val="both"/>
+        <w:rPr/>
+      </w:pPr>
+      <w:r>
+        <w:rPr>
+          <w:rFonts w:eastAsia="NSimSun" w:cs="Arial"/>
+          <w:i/>
+          <w:color w:val="auto"/>
+          <w:kern w:val="0"/>
+          <w:sz w:val="20"/>
+          <w:szCs w:val="20"/>
+          <w:lang w:val="tr-TR" w:eastAsia="zh-CN" w:bidi="hi-IN"/>
+        </w:rPr>
+        <w:tab/>
+      </w:r>
+      <w:r>
+        <w:rPr>
+          <w:rFonts w:eastAsia="NSimSun" w:cs="Arial"/>
+          <w:i w:val="false"/>
+          <w:iCs w:val="false"/>
+          <w:color w:val="auto"/>
+          <w:kern w:val="0"/>
+          <w:sz w:val="20"/>
+          <w:szCs w:val="20"/>
+          <w:lang w:val="tr-TR" w:eastAsia="zh-CN" w:bidi="hi-IN"/>
+        </w:rPr>
+        <w:t>Şehir bilgisine ulaşıldıktan sonra komşu işlemleri menüsü devreye girmektedir. Bu menüde komşu silme seçeneği seçildiğinde:</w:t>
+      </w:r>
+    </w:p>
+    <w:p>
+      <w:pPr>
+        <w:pStyle w:val="LOnormal"/>
+        <w:numPr>
+          <w:ilvl w:val="0"/>
+          <w:numId w:val="11"/>
+        </w:numPr>
+        <w:tabs>
+          <w:tab w:val="clear" w:pos="720"/>
+          <w:tab w:val="left" w:pos="288" w:leader="none"/>
+        </w:tabs>
+        <w:spacing w:lineRule="auto" w:line="240" w:before="120" w:after="60"/>
+        <w:jc w:val="both"/>
+        <w:rPr/>
+      </w:pPr>
+      <w:r>
+        <w:rPr>
+          <w:rFonts w:eastAsia="NSimSun" w:cs="Arial"/>
+          <w:i w:val="false"/>
+          <w:iCs w:val="false"/>
+          <w:color w:val="auto"/>
+          <w:kern w:val="0"/>
+          <w:sz w:val="20"/>
+          <w:szCs w:val="20"/>
+          <w:lang w:val="tr-TR" w:eastAsia="zh-CN" w:bidi="hi-IN"/>
+        </w:rPr>
+        <w:t>İsime göre komşu silme</w:t>
+      </w:r>
+    </w:p>
+    <w:p>
+      <w:pPr>
+        <w:pStyle w:val="LOnormal"/>
+        <w:numPr>
+          <w:ilvl w:val="0"/>
+          <w:numId w:val="11"/>
+        </w:numPr>
+        <w:tabs>
+          <w:tab w:val="clear" w:pos="720"/>
+          <w:tab w:val="left" w:pos="288" w:leader="none"/>
+        </w:tabs>
+        <w:spacing w:lineRule="auto" w:line="240" w:before="120" w:after="60"/>
+        <w:jc w:val="both"/>
+        <w:rPr/>
+      </w:pPr>
+      <w:r>
+        <w:rPr>
+          <w:rFonts w:eastAsia="NSimSun" w:cs="Arial"/>
+          <w:i w:val="false"/>
+          <w:iCs w:val="false"/>
+          <w:color w:val="auto"/>
+          <w:kern w:val="0"/>
+          <w:sz w:val="20"/>
+          <w:szCs w:val="20"/>
+          <w:lang w:val="tr-TR" w:eastAsia="zh-CN" w:bidi="hi-IN"/>
+        </w:rPr>
+        <w:t>Plakaya göre komşu silme</w:t>
+      </w:r>
+    </w:p>
+    <w:p>
+      <w:pPr>
+        <w:pStyle w:val="LOnormal"/>
+        <w:tabs>
+          <w:tab w:val="clear" w:pos="720"/>
+          <w:tab w:val="left" w:pos="288" w:leader="none"/>
+        </w:tabs>
+        <w:spacing w:lineRule="auto" w:line="240" w:before="120" w:after="60"/>
+        <w:jc w:val="both"/>
+        <w:rPr/>
+      </w:pPr>
+      <w:r>
+        <w:rPr>
+          <w:rFonts w:eastAsia="NSimSun" w:cs="Arial"/>
+          <w:i w:val="false"/>
+          <w:iCs w:val="false"/>
+          <w:color w:val="auto"/>
+          <w:kern w:val="0"/>
+          <w:sz w:val="20"/>
+          <w:szCs w:val="20"/>
+          <w:lang w:val="tr-TR" w:eastAsia="zh-CN" w:bidi="hi-IN"/>
+        </w:rPr>
+        <w:tab/>
+        <w:t>seçenekleri bulunmaktadır. Burada talep edilen seçeneğe göre komşu silinebilmektedir. Eğer kullanıcıdan girilen şehir komşu olarak kayıtlı değilse komşu bulunamadı şeklinde hata vermektedir.</w:t>
+      </w:r>
+    </w:p>
+    <w:p>
+      <w:pPr>
+        <w:pStyle w:val="LOnormal"/>
+        <w:tabs>
+          <w:tab w:val="clear" w:pos="720"/>
+          <w:tab w:val="left" w:pos="288" w:leader="none"/>
+        </w:tabs>
+        <w:spacing w:lineRule="auto" w:line="240" w:before="120" w:after="60"/>
+        <w:jc w:val="both"/>
+        <w:rPr>
+          <w:rFonts w:ascii="Calibri" w:hAnsi="Calibri" w:eastAsia="NSimSun" w:cs="Arial"/>
+          <w:i w:val="false"/>
+          <w:i w:val="false"/>
+          <w:iCs w:val="false"/>
+          <w:color w:val="auto"/>
+          <w:kern w:val="0"/>
+          <w:sz w:val="20"/>
+          <w:szCs w:val="20"/>
+          <w:lang w:val="tr-TR" w:eastAsia="zh-CN" w:bidi="hi-IN"/>
+        </w:rPr>
+      </w:pPr>
+      <w:r>
+        <w:rPr>
+          <w:rFonts w:eastAsia="NSimSun" w:cs="Arial"/>
+          <w:i w:val="false"/>
+          <w:iCs w:val="false"/>
+          <w:color w:val="auto"/>
+          <w:kern w:val="0"/>
+          <w:sz w:val="20"/>
+          <w:szCs w:val="20"/>
           <w:lang w:val="tr-TR" w:eastAsia="zh-CN" w:bidi="hi-IN"/>
         </w:rPr>
       </w:r>
@@ -1245,7 +2015,7 @@
           <w:numId w:val="1"/>
         </w:numPr>
         <w:spacing w:lineRule="auto" w:line="240" w:before="120" w:after="60"/>
-        <w:jc w:val="left"/>
+        <w:jc w:val="both"/>
         <w:rPr>
           <w:rFonts w:ascii="Calibri" w:hAnsi="Calibri" w:eastAsia="NSimSun" w:cs="Arial"/>
           <w:i/>
@@ -1279,16 +2049,26 @@
         </w:tabs>
         <w:spacing w:lineRule="auto" w:line="240" w:before="0" w:after="120"/>
         <w:jc w:val="both"/>
-        <w:rPr>
-          <w:lang w:val="tr-TR" w:eastAsia="zh-CN" w:bidi="hi-IN"/>
-        </w:rPr>
+        <w:rPr/>
       </w:pPr>
       <w:r>
         <w:rPr>
           <w:lang w:val="tr-TR" w:eastAsia="zh-CN" w:bidi="hi-IN"/>
         </w:rPr>
         <w:tab/>
-        <w:t>Şehir’in arama işlemlerinin yapıldığı menüdür içerisinde birden çok menü içermektedir. Bu menüler:</w:t>
+        <w:t>Şeh</w:t>
+      </w:r>
+      <w:r>
+        <w:rPr>
+          <w:lang w:val="tr-TR" w:eastAsia="zh-CN" w:bidi="hi-IN"/>
+        </w:rPr>
+        <w:t>rin</w:t>
+      </w:r>
+      <w:r>
+        <w:rPr>
+          <w:lang w:val="tr-TR" w:eastAsia="zh-CN" w:bidi="hi-IN"/>
+        </w:rPr>
+        <w:t xml:space="preserve"> arama işlemlerinin yapıldığı menüdür içerisinde birden çok menü içermektedir. Bu menüler:</w:t>
       </w:r>
     </w:p>
     <w:p>
@@ -1336,13 +2116,7 @@
         <w:rPr>
           <w:lang w:val="tr-TR" w:eastAsia="zh-CN" w:bidi="hi-IN"/>
         </w:rPr>
-        <w:t xml:space="preserve">Plakaya </w:t>
-      </w:r>
-      <w:r>
-        <w:rPr>
-          <w:lang w:val="tr-TR" w:eastAsia="zh-CN" w:bidi="hi-IN"/>
-        </w:rPr>
-        <w:t>göre arama</w:t>
+        <w:t>Plakaya göre arama</w:t>
       </w:r>
     </w:p>
     <w:p>
@@ -1393,21 +2167,30 @@
         </w:tabs>
         <w:spacing w:lineRule="auto" w:line="240" w:before="0" w:after="120"/>
         <w:jc w:val="both"/>
-        <w:rPr>
-          <w:lang w:val="tr-TR" w:eastAsia="zh-CN" w:bidi="hi-IN"/>
-        </w:rPr>
-      </w:pPr>
-      <w:r>
-        <w:rPr>
-          <w:lang w:val="tr-TR" w:eastAsia="zh-CN" w:bidi="hi-IN"/>
-        </w:rPr>
-        <w:t xml:space="preserve">Kritere gore </w:t>
-      </w:r>
-      <w:r>
-        <w:rPr>
-          <w:lang w:val="tr-TR" w:eastAsia="zh-CN" w:bidi="hi-IN"/>
-        </w:rPr>
-        <w:t>arama</w:t>
+        <w:rPr/>
+      </w:pPr>
+      <w:r>
+        <w:rPr>
+          <w:lang w:val="tr-TR" w:eastAsia="zh-CN" w:bidi="hi-IN"/>
+        </w:rPr>
+        <w:t xml:space="preserve">Kritere </w:t>
+      </w:r>
+      <w:r>
+        <w:rPr>
+          <w:rFonts w:eastAsia="NSimSun" w:cs="Arial"/>
+          <w:color w:val="auto"/>
+          <w:kern w:val="0"/>
+          <w:sz w:val="20"/>
+          <w:szCs w:val="20"/>
+          <w:lang w:val="tr-TR" w:eastAsia="zh-CN" w:bidi="hi-IN"/>
+        </w:rPr>
+        <w:t>göre</w:t>
+      </w:r>
+      <w:r>
+        <w:rPr>
+          <w:lang w:val="tr-TR" w:eastAsia="zh-CN" w:bidi="hi-IN"/>
+        </w:rPr>
+        <w:t xml:space="preserve"> arama</w:t>
       </w:r>
     </w:p>
     <w:p>
@@ -1442,19 +2225,23 @@
         </w:tabs>
         <w:spacing w:lineRule="auto" w:line="240" w:before="0" w:after="120"/>
         <w:jc w:val="both"/>
-        <w:rPr>
-          <w:i/>
+        <w:rPr/>
+      </w:pPr>
+      <w:r>
+        <w:rPr>
           <w:i/>
           <w:iCs/>
-        </w:rPr>
-      </w:pPr>
+          <w:lang w:val="tr-TR" w:eastAsia="zh-CN" w:bidi="hi-IN"/>
+        </w:rPr>
+        <w:t>İ</w:t>
+      </w:r>
       <w:r>
         <w:rPr>
           <w:i/>
           <w:iCs/>
           <w:lang w:val="tr-TR" w:eastAsia="zh-CN" w:bidi="hi-IN"/>
         </w:rPr>
-        <w:t>Isime Göre Arama</w:t>
+        <w:t>sime Göre Arama</w:t>
       </w:r>
     </w:p>
     <w:p>
@@ -1474,16 +2261,70 @@
         </w:rPr>
         <w:tab/>
         <w:tab/>
-        <w:t xml:space="preserve">Kullanıcıdan alınan şehir ismine göre arama yapmaktadir. Eğer şehir varsa sehiri ve komsularini listelemektedir. </w:t>
-      </w:r>
-      <w:bookmarkStart w:id="0" w:name="__DdeLink__306_2849096071"/>
-      <w:r>
-        <w:rPr>
-          <w:lang w:val="tr-TR" w:eastAsia="zh-CN" w:bidi="hi-IN"/>
-        </w:rPr>
-        <w:t>Şehir listelendikten sonra istenmesi durumunda bu şehre komşu eklenebilmektedir.</w:t>
-      </w:r>
-      <w:bookmarkEnd w:id="0"/>
+        <w:t>Kullanıcıdan alınan şehir ismine göre arama yapmaktad</w:t>
+      </w:r>
+      <w:r>
+        <w:rPr>
+          <w:lang w:val="tr-TR" w:eastAsia="zh-CN" w:bidi="hi-IN"/>
+        </w:rPr>
+        <w:t>ı</w:t>
+      </w:r>
+      <w:r>
+        <w:rPr>
+          <w:lang w:val="tr-TR" w:eastAsia="zh-CN" w:bidi="hi-IN"/>
+        </w:rPr>
+        <w:t xml:space="preserve">r. Eğer şehir varsa sehiri ve </w:t>
+      </w:r>
+      <w:r>
+        <w:rPr>
+          <w:rFonts w:eastAsia="NSimSun" w:cs="Arial"/>
+          <w:color w:val="auto"/>
+          <w:kern w:val="0"/>
+          <w:sz w:val="20"/>
+          <w:szCs w:val="20"/>
+          <w:lang w:val="tr-TR" w:eastAsia="zh-CN" w:bidi="hi-IN"/>
+        </w:rPr>
+        <w:t>komşularını</w:t>
+      </w:r>
+      <w:r>
+        <w:rPr>
+          <w:lang w:val="tr-TR" w:eastAsia="zh-CN" w:bidi="hi-IN"/>
+        </w:rPr>
+        <w:t xml:space="preserve"> listelemektedir. </w:t>
+      </w:r>
+      <w:bookmarkStart w:id="1" w:name="__DdeLink__306_2849096071"/>
+      <w:r>
+        <w:rPr>
+          <w:lang w:val="tr-TR" w:eastAsia="zh-CN" w:bidi="hi-IN"/>
+        </w:rPr>
+        <w:t xml:space="preserve">Şehir listelendikten sonra </w:t>
+      </w:r>
+      <w:bookmarkEnd w:id="1"/>
+      <w:r>
+        <w:rPr>
+          <w:lang w:val="tr-TR" w:eastAsia="zh-CN" w:bidi="hi-IN"/>
+        </w:rPr>
+        <w:t>istenmesi durumunda bu şehre komşu eklenebilir ya da komşu silinebilir.</w:t>
+      </w:r>
+    </w:p>
+    <w:p>
+      <w:pPr>
+        <w:pStyle w:val="LOnormal"/>
+        <w:tabs>
+          <w:tab w:val="clear" w:pos="720"/>
+          <w:tab w:val="left" w:pos="288" w:leader="none"/>
+        </w:tabs>
+        <w:spacing w:lineRule="auto" w:line="240" w:before="0" w:after="120"/>
+        <w:jc w:val="both"/>
+        <w:rPr>
+          <w:lang w:val="tr-TR" w:eastAsia="zh-CN" w:bidi="hi-IN"/>
+        </w:rPr>
+      </w:pPr>
+      <w:r>
+        <w:rPr>
+          <w:lang w:val="tr-TR" w:eastAsia="zh-CN" w:bidi="hi-IN"/>
+        </w:rPr>
+      </w:r>
     </w:p>
     <w:p>
       <w:pPr>
@@ -1523,16 +2364,84 @@
         </w:tabs>
         <w:spacing w:lineRule="auto" w:line="240" w:before="0" w:after="120"/>
         <w:jc w:val="both"/>
-        <w:rPr>
-          <w:lang w:val="tr-TR" w:eastAsia="zh-CN" w:bidi="hi-IN"/>
-        </w:rPr>
+        <w:rPr/>
       </w:pPr>
       <w:r>
         <w:rPr>
           <w:lang w:val="tr-TR" w:eastAsia="zh-CN" w:bidi="hi-IN"/>
         </w:rPr>
         <w:tab/>
-        <w:t>Kullanıcıdan alınan plakaya göre arama yapmaktadir. Eğer şehir varsa sehiri ve komsularini listelemektedir. Şehir listelendikten sonra istenmesi durumunda bu şehre komşu eklenebilmektedir.</w:t>
+        <w:t xml:space="preserve">Kullanıcıdan alınan plakaya göre arama </w:t>
+      </w:r>
+      <w:r>
+        <w:rPr>
+          <w:rFonts w:eastAsia="NSimSun" w:cs="Arial"/>
+          <w:color w:val="auto"/>
+          <w:kern w:val="0"/>
+          <w:sz w:val="20"/>
+          <w:szCs w:val="20"/>
+          <w:lang w:val="tr-TR" w:eastAsia="zh-CN" w:bidi="hi-IN"/>
+        </w:rPr>
+        <w:t>yapmaktadır</w:t>
+      </w:r>
+      <w:r>
+        <w:rPr>
+          <w:lang w:val="tr-TR" w:eastAsia="zh-CN" w:bidi="hi-IN"/>
+        </w:rPr>
+        <w:t xml:space="preserve">. Eğer şehir varsa </w:t>
+      </w:r>
+      <w:r>
+        <w:rPr>
+          <w:rFonts w:eastAsia="NSimSun" w:cs="Arial"/>
+          <w:color w:val="auto"/>
+          <w:kern w:val="0"/>
+          <w:sz w:val="20"/>
+          <w:szCs w:val="20"/>
+          <w:lang w:val="tr-TR" w:eastAsia="zh-CN" w:bidi="hi-IN"/>
+        </w:rPr>
+        <w:t>şehri</w:t>
+      </w:r>
+      <w:r>
+        <w:rPr>
+          <w:lang w:val="tr-TR" w:eastAsia="zh-CN" w:bidi="hi-IN"/>
+        </w:rPr>
+        <w:t xml:space="preserve"> ve </w:t>
+      </w:r>
+      <w:r>
+        <w:rPr>
+          <w:rFonts w:eastAsia="NSimSun" w:cs="Arial"/>
+          <w:color w:val="auto"/>
+          <w:kern w:val="0"/>
+          <w:sz w:val="20"/>
+          <w:szCs w:val="20"/>
+          <w:lang w:val="tr-TR" w:eastAsia="zh-CN" w:bidi="hi-IN"/>
+        </w:rPr>
+        <w:t>komşularını</w:t>
+      </w:r>
+      <w:r>
+        <w:rPr>
+          <w:lang w:val="tr-TR" w:eastAsia="zh-CN" w:bidi="hi-IN"/>
+        </w:rPr>
+        <w:t xml:space="preserve"> listelemektedir. Şehir listelendikten sonra istenmesi durumunda bu şehre komşu  eklenebilir ya da komşu silinebilir.</w:t>
+      </w:r>
+    </w:p>
+    <w:p>
+      <w:pPr>
+        <w:pStyle w:val="LOnormal"/>
+        <w:tabs>
+          <w:tab w:val="clear" w:pos="720"/>
+          <w:tab w:val="left" w:pos="288" w:leader="none"/>
+        </w:tabs>
+        <w:spacing w:lineRule="auto" w:line="240" w:before="0" w:after="120"/>
+        <w:jc w:val="both"/>
+        <w:rPr>
+          <w:lang w:val="tr-TR" w:eastAsia="zh-CN" w:bidi="hi-IN"/>
+        </w:rPr>
+      </w:pPr>
+      <w:r>
+        <w:rPr>
+          <w:lang w:val="tr-TR" w:eastAsia="zh-CN" w:bidi="hi-IN"/>
+        </w:rPr>
       </w:r>
     </w:p>
     <w:p>
@@ -1597,7 +2506,80 @@
           <w:lang w:val="tr-TR" w:eastAsia="zh-CN" w:bidi="hi-IN"/>
         </w:rPr>
         <w:tab/>
-        <w:t>Kullanıcıdan alınan bölge kisaltmasina göre arama yapmaktadir. Eğer bölge varsa bölgeye ait olan şehirler listelenmektedir.</w:t>
+        <w:t xml:space="preserve">Kullanıcıdan alınan bölge </w:t>
+      </w:r>
+      <w:r>
+        <w:rPr>
+          <w:rFonts w:eastAsia="NSimSun" w:cs="Arial"/>
+          <w:color w:val="auto"/>
+          <w:kern w:val="0"/>
+          <w:sz w:val="20"/>
+          <w:szCs w:val="20"/>
+          <w:lang w:val="tr-TR" w:eastAsia="zh-CN" w:bidi="hi-IN"/>
+        </w:rPr>
+        <w:t>kısaltmasına</w:t>
+      </w:r>
+      <w:r>
+        <w:rPr>
+          <w:rFonts w:eastAsia="NSimSun" w:cs="Arial"/>
+          <w:color w:val="auto"/>
+          <w:kern w:val="0"/>
+          <w:sz w:val="20"/>
+          <w:szCs w:val="20"/>
+          <w:lang w:val="tr-TR" w:eastAsia="zh-CN" w:bidi="hi-IN"/>
+        </w:rPr>
+        <w:t xml:space="preserve"> göre arama yapmaktad</w:t>
+      </w:r>
+      <w:r>
+        <w:rPr>
+          <w:rFonts w:eastAsia="NSimSun" w:cs="Arial"/>
+          <w:color w:val="auto"/>
+          <w:kern w:val="0"/>
+          <w:sz w:val="20"/>
+          <w:szCs w:val="20"/>
+          <w:lang w:val="tr-TR" w:eastAsia="zh-CN" w:bidi="hi-IN"/>
+        </w:rPr>
+        <w:t>ı</w:t>
+      </w:r>
+      <w:r>
+        <w:rPr>
+          <w:rFonts w:eastAsia="NSimSun" w:cs="Arial"/>
+          <w:color w:val="auto"/>
+          <w:kern w:val="0"/>
+          <w:sz w:val="20"/>
+          <w:szCs w:val="20"/>
+          <w:lang w:val="tr-TR" w:eastAsia="zh-CN" w:bidi="hi-IN"/>
+        </w:rPr>
+        <w:t>r. Eğer bölge varsa bölgeye ait olan şehirler listelenmektedir. Özel arama seçeneğinin aktif edilmesi durumunda oluşturulan listede bulunan şehirlerin ortak komşu olup olmadıkları öğrenilebilmektedir. (Örneğin: Komşu sayısı 3 ile 7 arasında olan illerden hem Ankara hem de Konya’ya komşu olan şehirler: Aksaray, Eskişehir )</w:t>
+      </w:r>
+    </w:p>
+    <w:p>
+      <w:pPr>
+        <w:pStyle w:val="LOnormal"/>
+        <w:tabs>
+          <w:tab w:val="clear" w:pos="720"/>
+          <w:tab w:val="left" w:pos="288" w:leader="none"/>
+        </w:tabs>
+        <w:spacing w:lineRule="auto" w:line="240" w:before="0" w:after="120"/>
+        <w:jc w:val="both"/>
+        <w:rPr>
+          <w:rFonts w:eastAsia="NSimSun" w:cs="Arial"/>
+          <w:color w:val="auto"/>
+          <w:kern w:val="0"/>
+          <w:sz w:val="20"/>
+          <w:szCs w:val="20"/>
+          <w:lang w:val="tr-TR" w:eastAsia="zh-CN" w:bidi="hi-IN"/>
+        </w:rPr>
+      </w:pPr>
+      <w:r>
+        <w:rPr>
+          <w:rFonts w:eastAsia="NSimSun" w:cs="Arial"/>
+          <w:color w:val="auto"/>
+          <w:kern w:val="0"/>
+          <w:sz w:val="20"/>
+          <w:szCs w:val="20"/>
+          <w:lang w:val="tr-TR" w:eastAsia="zh-CN" w:bidi="hi-IN"/>
+        </w:rPr>
       </w:r>
     </w:p>
     <w:p>
@@ -1644,7 +2626,41 @@
           <w:lang w:val="tr-TR" w:eastAsia="zh-CN" w:bidi="hi-IN"/>
         </w:rPr>
         <w:tab/>
-        <w:t>Kullanıcıdan girilen minimum ve maksimum komşu sayıları aralığına uyan şehirleri  listelemektedir. Listeleme işlemleri tamamlandıktan sonra özel arama yapmak istermisiniz seçeni çıkmaktadır. Bu seçenek ile bu aralıkta bulunan 2 şehirin isimleri  veya  plakaları yazılarak bu iki şehire ortak komşu olan şehirler varsa onlar listelenmektedir.</w:t>
+        <w:t xml:space="preserve">Kullanıcıdan girilen minimum ve maksimum komşu sayıları aralığına uyan şehirleri  listelemektedir. Listeleme işlemleri tamamlandıktan sonra özel arama yapmak ister misiniz seçeni çıkmaktadır. Bu seçenek ile bu aralıkta bulunan 2 </w:t>
+      </w:r>
+      <w:r>
+        <w:rPr>
+          <w:rFonts w:eastAsia="NSimSun" w:cs="Arial"/>
+          <w:color w:val="auto"/>
+          <w:kern w:val="0"/>
+          <w:sz w:val="20"/>
+          <w:szCs w:val="20"/>
+          <w:lang w:val="tr-TR" w:eastAsia="zh-CN" w:bidi="hi-IN"/>
+        </w:rPr>
+        <w:t>şehrin</w:t>
+      </w:r>
+      <w:r>
+        <w:rPr>
+          <w:lang w:val="tr-TR" w:eastAsia="zh-CN" w:bidi="hi-IN"/>
+        </w:rPr>
+        <w:t xml:space="preserve"> isimleri  veya  plakaları yazılarak bu iki </w:t>
+      </w:r>
+      <w:r>
+        <w:rPr>
+          <w:rFonts w:eastAsia="NSimSun" w:cs="Arial"/>
+          <w:color w:val="auto"/>
+          <w:kern w:val="0"/>
+          <w:sz w:val="20"/>
+          <w:szCs w:val="20"/>
+          <w:lang w:val="tr-TR" w:eastAsia="zh-CN" w:bidi="hi-IN"/>
+        </w:rPr>
+        <w:t>şehre</w:t>
+      </w:r>
+      <w:r>
+        <w:rPr>
+          <w:lang w:val="tr-TR" w:eastAsia="zh-CN" w:bidi="hi-IN"/>
+        </w:rPr>
+        <w:t xml:space="preserve"> ortak komşu olan şehirler varsa onlar listelenmektedir.</w:t>
       </w:r>
     </w:p>
     <w:p>
@@ -1664,45 +2680,6 @@
         </w:rPr>
         <w:tab/>
         <w:tab/>
-      </w:r>
-    </w:p>
-    <w:p>
-      <w:pPr>
-        <w:pStyle w:val="LOnormal"/>
-        <w:tabs>
-          <w:tab w:val="clear" w:pos="720"/>
-          <w:tab w:val="left" w:pos="288" w:leader="none"/>
-        </w:tabs>
-        <w:spacing w:lineRule="auto" w:line="240" w:before="0" w:after="120"/>
-        <w:jc w:val="both"/>
-        <w:rPr>
-          <w:i/>
-          <w:i/>
-          <w:lang w:val="tr-TR"/>
-        </w:rPr>
-      </w:pPr>
-      <w:r>
-        <w:rPr>
-          <w:lang w:val="tr-TR" w:eastAsia="zh-CN" w:bidi="hi-IN"/>
-        </w:rPr>
-      </w:r>
-    </w:p>
-    <w:p>
-      <w:pPr>
-        <w:pStyle w:val="LOnormal"/>
-        <w:tabs>
-          <w:tab w:val="clear" w:pos="720"/>
-          <w:tab w:val="left" w:pos="288" w:leader="none"/>
-        </w:tabs>
-        <w:spacing w:lineRule="auto" w:line="240" w:before="0" w:after="120"/>
-        <w:rPr>
-          <w:lang w:val="tr-TR" w:eastAsia="zh-CN" w:bidi="hi-IN"/>
-        </w:rPr>
-      </w:pPr>
-      <w:r>
-        <w:rPr>
-          <w:lang w:val="tr-TR" w:eastAsia="zh-CN" w:bidi="hi-IN"/>
-        </w:rPr>
       </w:r>
     </w:p>
     <w:p>
@@ -1719,62 +2696,27 @@
           <w:tab w:val="left" w:pos="216" w:leader="none"/>
         </w:tabs>
         <w:spacing w:lineRule="auto" w:line="240" w:before="160" w:after="80"/>
-        <w:rPr>
-          <w:lang w:val="tr-TR" w:eastAsia="zh-CN" w:bidi="hi-IN"/>
-        </w:rPr>
+        <w:jc w:val="both"/>
+        <w:rPr/>
       </w:pPr>
       <w:r>
         <w:rPr>
           <w:smallCaps/>
           <w:lang w:val="tr-TR" w:eastAsia="zh-CN" w:bidi="hi-IN"/>
         </w:rPr>
-        <w:t>Nasıl Kullanılır</w:t>
-      </w:r>
-    </w:p>
-    <w:p>
-      <w:pPr>
-        <w:pStyle w:val="LOnormal"/>
-        <w:tabs>
-          <w:tab w:val="clear" w:pos="720"/>
-          <w:tab w:val="left" w:pos="288" w:leader="none"/>
-        </w:tabs>
-        <w:spacing w:lineRule="auto" w:line="240" w:before="0" w:after="120"/>
-        <w:ind w:firstLine="288"/>
-        <w:jc w:val="both"/>
-        <w:rPr>
-          <w:lang w:val="tr-TR" w:eastAsia="zh-CN" w:bidi="hi-IN"/>
-        </w:rPr>
-      </w:pPr>
-      <w:r>
-        <w:rPr>
-          <w:lang w:val="tr-TR" w:eastAsia="zh-CN" w:bidi="hi-IN"/>
-        </w:rPr>
-      </w:r>
-    </w:p>
-    <w:p>
-      <w:pPr>
-        <w:pStyle w:val="LOnormal"/>
-        <w:keepNext w:val="true"/>
-        <w:keepLines/>
-        <w:numPr>
-          <w:ilvl w:val="0"/>
-          <w:numId w:val="1"/>
-        </w:numPr>
-        <w:tabs>
-          <w:tab w:val="clear" w:pos="720"/>
-          <w:tab w:val="left" w:pos="216" w:leader="none"/>
-        </w:tabs>
-        <w:spacing w:lineRule="auto" w:line="240" w:before="160" w:after="80"/>
-        <w:rPr>
-          <w:lang w:val="tr-TR"/>
-        </w:rPr>
-      </w:pPr>
-      <w:r>
-        <w:rPr>
+        <w:t xml:space="preserve">Projede Kullanılan </w:t>
+      </w:r>
+      <w:r>
+        <w:rPr>
+          <w:rFonts w:eastAsia="NSimSun" w:cs="Arial"/>
           <w:smallCaps/>
-          <w:lang w:val="tr-TR" w:eastAsia="zh-CN" w:bidi="hi-IN"/>
-        </w:rPr>
-        <w:t>Projede Kullanılan Kutuphaneler</w:t>
+          <w:color w:val="auto"/>
+          <w:kern w:val="0"/>
+          <w:sz w:val="20"/>
+          <w:szCs w:val="20"/>
+          <w:lang w:val="tr-TR" w:eastAsia="zh-CN" w:bidi="hi-IN"/>
+        </w:rPr>
+        <w:t>Kütüphaneler</w:t>
       </w:r>
     </w:p>
     <w:p>
@@ -1790,7 +2732,7 @@
         <w:shd w:val="clear" w:fill="auto"/>
         <w:spacing w:lineRule="auto" w:line="240" w:before="120" w:after="60"/>
         <w:ind w:left="288" w:right="0" w:hanging="288"/>
-        <w:jc w:val="left"/>
+        <w:jc w:val="both"/>
         <w:rPr>
           <w:u w:val="none"/>
         </w:rPr>
@@ -1862,7 +2804,7 @@
           <w:numId w:val="1"/>
         </w:numPr>
         <w:spacing w:lineRule="auto" w:line="240" w:before="120" w:after="60"/>
-        <w:jc w:val="left"/>
+        <w:jc w:val="both"/>
         <w:rPr>
           <w:lang w:val="tr-TR"/>
         </w:rPr>
@@ -1930,7 +2872,7 @@
           <w:numId w:val="1"/>
         </w:numPr>
         <w:spacing w:lineRule="auto" w:line="240" w:before="120" w:after="60"/>
-        <w:jc w:val="left"/>
+        <w:jc w:val="both"/>
         <w:rPr>
           <w:lang w:val="tr-TR"/>
         </w:rPr>
@@ -1994,17 +2936,29 @@
           <w:numId w:val="1"/>
         </w:numPr>
         <w:spacing w:lineRule="auto" w:line="240" w:before="120" w:after="60"/>
-        <w:jc w:val="left"/>
-        <w:rPr>
-          <w:lang w:val="tr-TR"/>
-        </w:rPr>
-      </w:pPr>
-      <w:r>
-        <w:rPr>
-          <w:i/>
-          <w:lang w:val="tr-TR" w:eastAsia="zh-CN" w:bidi="hi-IN"/>
-        </w:rPr>
-        <w:t>float.h</w:t>
+        <w:jc w:val="both"/>
+        <w:rPr>
+          <w:rFonts w:ascii="Calibri" w:hAnsi="Calibri" w:eastAsia="NSimSun" w:cs="Arial"/>
+          <w:i/>
+          <w:i/>
+          <w:color w:val="auto"/>
+          <w:kern w:val="0"/>
+          <w:sz w:val="20"/>
+          <w:szCs w:val="20"/>
+          <w:lang w:val="tr-TR" w:eastAsia="zh-CN" w:bidi="hi-IN"/>
+        </w:rPr>
+      </w:pPr>
+      <w:r>
+        <w:rPr>
+          <w:rFonts w:eastAsia="NSimSun" w:cs="Arial"/>
+          <w:i/>
+          <w:color w:val="auto"/>
+          <w:kern w:val="0"/>
+          <w:sz w:val="20"/>
+          <w:szCs w:val="20"/>
+          <w:lang w:val="tr-TR" w:eastAsia="zh-CN" w:bidi="hi-IN"/>
+        </w:rPr>
+        <w:t>time.h</w:t>
       </w:r>
     </w:p>
     <w:p>
@@ -2017,15 +2971,698 @@
         <w:spacing w:lineRule="auto" w:line="240" w:before="0" w:after="120"/>
         <w:ind w:firstLine="288"/>
         <w:jc w:val="both"/>
-        <w:rPr>
-          <w:lang w:val="tr-TR"/>
-        </w:rPr>
-      </w:pPr>
-      <w:r>
-        <w:rPr>
-          <w:lang w:val="tr-TR" w:eastAsia="zh-CN" w:bidi="hi-IN"/>
-        </w:rPr>
-        <w:t xml:space="preserve">Float.h C Standart Kütüphanesinin başlık dosyası kayan nokta değerlerine ilişkin çeşitli platforma bağımlı sabitler kümesi içerir. Bu sabitler ANSI C tarafından önerilmiştir. Daha fazla taşınabilir program yapılmasına olanak sağlar. </w:t>
+        <w:rPr/>
+      </w:pPr>
+      <w:r>
+        <w:rPr>
+          <w:lang w:val="tr-TR" w:eastAsia="zh-CN" w:bidi="hi-IN"/>
+        </w:rPr>
+        <w:t>C dilinde, tarih ve saat fonksiyonlarının bildirimleri, sembolik sabitler ve standart yapılar &lt;time.h&gt; başlık dosyasında tanımlanmıştır.</w:t>
+      </w:r>
+    </w:p>
+    <w:p>
+      <w:pPr>
+        <w:pStyle w:val="LOnormal"/>
+        <w:tabs>
+          <w:tab w:val="clear" w:pos="720"/>
+          <w:tab w:val="left" w:pos="288" w:leader="none"/>
+        </w:tabs>
+        <w:spacing w:lineRule="auto" w:line="240" w:before="0" w:after="120"/>
+        <w:ind w:firstLine="288"/>
+        <w:jc w:val="both"/>
+        <w:rPr/>
+      </w:pPr>
+      <w:r>
+        <w:rPr>
+          <w:lang w:val="tr-TR" w:eastAsia="zh-CN" w:bidi="hi-IN"/>
+        </w:rPr>
+        <w:t>Bu fonksiyonlar üç temel işlevi yerine getirir:</w:t>
+      </w:r>
+    </w:p>
+    <w:p>
+      <w:pPr>
+        <w:pStyle w:val="LOnormal"/>
+        <w:numPr>
+          <w:ilvl w:val="0"/>
+          <w:numId w:val="10"/>
+        </w:numPr>
+        <w:tabs>
+          <w:tab w:val="clear" w:pos="720"/>
+          <w:tab w:val="left" w:pos="288" w:leader="none"/>
+        </w:tabs>
+        <w:spacing w:lineRule="auto" w:line="240" w:before="0" w:after="120"/>
+        <w:jc w:val="both"/>
+        <w:rPr/>
+      </w:pPr>
+      <w:r>
+        <w:rPr>
+          <w:lang w:val="tr-TR" w:eastAsia="zh-CN" w:bidi="hi-IN"/>
+        </w:rPr>
+        <w:t>Takvim (Tarih) bilgileri</w:t>
+      </w:r>
+    </w:p>
+    <w:p>
+      <w:pPr>
+        <w:pStyle w:val="LOnormal"/>
+        <w:numPr>
+          <w:ilvl w:val="0"/>
+          <w:numId w:val="10"/>
+        </w:numPr>
+        <w:tabs>
+          <w:tab w:val="clear" w:pos="720"/>
+          <w:tab w:val="left" w:pos="288" w:leader="none"/>
+        </w:tabs>
+        <w:spacing w:lineRule="auto" w:line="240" w:before="0" w:after="120"/>
+        <w:jc w:val="both"/>
+        <w:rPr/>
+      </w:pPr>
+      <w:r>
+        <w:rPr>
+          <w:lang w:val="tr-TR" w:eastAsia="zh-CN" w:bidi="hi-IN"/>
+        </w:rPr>
+        <w:t>Yerel Saat</w:t>
+      </w:r>
+    </w:p>
+    <w:p>
+      <w:pPr>
+        <w:pStyle w:val="LOnormal"/>
+        <w:numPr>
+          <w:ilvl w:val="0"/>
+          <w:numId w:val="10"/>
+        </w:numPr>
+        <w:tabs>
+          <w:tab w:val="clear" w:pos="720"/>
+          <w:tab w:val="left" w:pos="288" w:leader="none"/>
+        </w:tabs>
+        <w:spacing w:lineRule="auto" w:line="240" w:before="0" w:after="120"/>
+        <w:jc w:val="both"/>
+        <w:rPr>
+          <w:rFonts w:ascii="Calibri" w:hAnsi="Calibri" w:eastAsia="NSimSun" w:cs="Arial"/>
+          <w:i/>
+          <w:i/>
+          <w:color w:val="auto"/>
+          <w:kern w:val="0"/>
+          <w:sz w:val="20"/>
+          <w:szCs w:val="20"/>
+          <w:lang w:val="tr-TR" w:eastAsia="zh-CN" w:bidi="hi-IN"/>
+        </w:rPr>
+      </w:pPr>
+      <w:r>
+        <w:rPr>
+          <w:rFonts w:eastAsia="NSimSun" w:cs="Arial"/>
+          <w:i/>
+          <w:color w:val="auto"/>
+          <w:kern w:val="0"/>
+          <w:sz w:val="20"/>
+          <w:szCs w:val="20"/>
+          <w:lang w:val="tr-TR" w:eastAsia="zh-CN" w:bidi="hi-IN"/>
+        </w:rPr>
+        <w:t>Saat Dilimleri</w:t>
+      </w:r>
+    </w:p>
+    <w:p>
+      <w:pPr>
+        <w:pStyle w:val="LOnormal"/>
+        <w:numPr>
+          <w:ilvl w:val="0"/>
+          <w:numId w:val="10"/>
+        </w:numPr>
+        <w:tabs>
+          <w:tab w:val="clear" w:pos="720"/>
+          <w:tab w:val="left" w:pos="288" w:leader="none"/>
+        </w:tabs>
+        <w:spacing w:lineRule="auto" w:line="240" w:before="0" w:after="120"/>
+        <w:jc w:val="both"/>
+        <w:rPr>
+          <w:rFonts w:ascii="Calibri" w:hAnsi="Calibri" w:eastAsia="NSimSun" w:cs="Arial"/>
+          <w:i/>
+          <w:i/>
+          <w:color w:val="auto"/>
+          <w:kern w:val="0"/>
+          <w:sz w:val="20"/>
+          <w:szCs w:val="20"/>
+          <w:lang w:val="tr-TR" w:eastAsia="zh-CN" w:bidi="hi-IN"/>
+        </w:rPr>
+      </w:pPr>
+      <w:r>
+        <w:rPr>
+          <w:rFonts w:eastAsia="NSimSun" w:cs="Arial"/>
+          <w:i/>
+          <w:color w:val="auto"/>
+          <w:kern w:val="0"/>
+          <w:sz w:val="20"/>
+          <w:szCs w:val="20"/>
+          <w:lang w:val="tr-TR" w:eastAsia="zh-CN" w:bidi="hi-IN"/>
+        </w:rPr>
+      </w:r>
+    </w:p>
+    <w:p>
+      <w:pPr>
+        <w:pStyle w:val="LOnormal"/>
+        <w:numPr>
+          <w:ilvl w:val="1"/>
+          <w:numId w:val="1"/>
+        </w:numPr>
+        <w:spacing w:lineRule="auto" w:line="240" w:before="120" w:after="60"/>
+        <w:jc w:val="both"/>
+        <w:rPr>
+          <w:rFonts w:ascii="Calibri" w:hAnsi="Calibri" w:eastAsia="NSimSun" w:cs="Arial"/>
+          <w:i/>
+          <w:i/>
+          <w:color w:val="auto"/>
+          <w:kern w:val="0"/>
+          <w:sz w:val="20"/>
+          <w:szCs w:val="20"/>
+          <w:lang w:val="tr-TR" w:eastAsia="zh-CN" w:bidi="hi-IN"/>
+        </w:rPr>
+      </w:pPr>
+      <w:r>
+        <w:rPr>
+          <w:rFonts w:eastAsia="NSimSun" w:cs="Arial"/>
+          <w:i/>
+          <w:color w:val="auto"/>
+          <w:kern w:val="0"/>
+          <w:sz w:val="20"/>
+          <w:szCs w:val="20"/>
+          <w:lang w:val="tr-TR" w:eastAsia="zh-CN" w:bidi="hi-IN"/>
+        </w:rPr>
+        <w:t>windows.h</w:t>
+      </w:r>
+    </w:p>
+    <w:p>
+      <w:pPr>
+        <w:pStyle w:val="LOnormal"/>
+        <w:spacing w:lineRule="auto" w:line="240" w:before="120" w:after="60"/>
+        <w:jc w:val="both"/>
+        <w:rPr/>
+      </w:pPr>
+      <w:r>
+        <w:rPr>
+          <w:rFonts w:eastAsia="NSimSun" w:cs="Arial"/>
+          <w:i/>
+          <w:color w:val="auto"/>
+          <w:kern w:val="0"/>
+          <w:sz w:val="20"/>
+          <w:szCs w:val="20"/>
+          <w:lang w:val="tr-TR" w:eastAsia="zh-CN" w:bidi="hi-IN"/>
+        </w:rPr>
+        <w:tab/>
+      </w:r>
+      <w:r>
+        <w:rPr>
+          <w:rFonts w:eastAsia="NSimSun" w:cs="Arial"/>
+          <w:i w:val="false"/>
+          <w:iCs w:val="false"/>
+          <w:color w:val="auto"/>
+          <w:kern w:val="0"/>
+          <w:sz w:val="20"/>
+          <w:szCs w:val="20"/>
+          <w:lang w:val="tr-TR" w:eastAsia="zh-CN" w:bidi="hi-IN"/>
+        </w:rPr>
+        <w:t>windows.h, Windows API'deki tüm işlevler, Windows programcıları tarafından kullanılan tüm ortak makrolar ve çeşitli işlevler tarafından kullanılan tüm veri türleri için bildirimler içeren C ve C ++ programlama dilleri için Windows'a özgü bir başlık dosyasıdır.</w:t>
+      </w:r>
+    </w:p>
+    <w:p>
+      <w:pPr>
+        <w:pStyle w:val="LOnormal"/>
+        <w:spacing w:lineRule="auto" w:line="240" w:before="120" w:after="60"/>
+        <w:jc w:val="both"/>
+        <w:rPr>
+          <w:rFonts w:ascii="Calibri" w:hAnsi="Calibri" w:eastAsia="NSimSun" w:cs="Arial"/>
+          <w:i/>
+          <w:i/>
+          <w:iCs w:val="false"/>
+          <w:color w:val="auto"/>
+          <w:kern w:val="0"/>
+          <w:sz w:val="20"/>
+          <w:szCs w:val="20"/>
+          <w:lang w:val="tr-TR" w:eastAsia="zh-CN" w:bidi="hi-IN"/>
+        </w:rPr>
+      </w:pPr>
+      <w:r>
+        <w:rPr/>
+      </w:r>
+    </w:p>
+    <w:p>
+      <w:pPr>
+        <w:pStyle w:val="LOnormal"/>
+        <w:spacing w:lineRule="auto" w:line="240" w:before="120" w:after="60"/>
+        <w:jc w:val="both"/>
+        <w:rPr>
+          <w:rFonts w:ascii="Calibri" w:hAnsi="Calibri" w:eastAsia="NSimSun" w:cs="Arial"/>
+          <w:i/>
+          <w:i/>
+          <w:iCs w:val="false"/>
+          <w:color w:val="auto"/>
+          <w:kern w:val="0"/>
+          <w:sz w:val="20"/>
+          <w:szCs w:val="20"/>
+          <w:lang w:val="tr-TR" w:eastAsia="zh-CN" w:bidi="hi-IN"/>
+        </w:rPr>
+      </w:pPr>
+      <w:r>
+        <w:rPr/>
+      </w:r>
+    </w:p>
+    <w:p>
+      <w:pPr>
+        <w:pStyle w:val="LOnormal"/>
+        <w:spacing w:lineRule="auto" w:line="240" w:before="120" w:after="60"/>
+        <w:jc w:val="both"/>
+        <w:rPr>
+          <w:rFonts w:ascii="Calibri" w:hAnsi="Calibri" w:eastAsia="NSimSun" w:cs="Arial"/>
+          <w:i/>
+          <w:i/>
+          <w:iCs w:val="false"/>
+          <w:color w:val="auto"/>
+          <w:kern w:val="0"/>
+          <w:sz w:val="20"/>
+          <w:szCs w:val="20"/>
+          <w:lang w:val="tr-TR" w:eastAsia="zh-CN" w:bidi="hi-IN"/>
+        </w:rPr>
+      </w:pPr>
+      <w:r>
+        <w:rPr/>
+      </w:r>
+    </w:p>
+    <w:p>
+      <w:pPr>
+        <w:pStyle w:val="LOnormal"/>
+        <w:spacing w:lineRule="auto" w:line="240" w:before="120" w:after="60"/>
+        <w:jc w:val="both"/>
+        <w:rPr>
+          <w:rFonts w:ascii="Calibri" w:hAnsi="Calibri" w:eastAsia="NSimSun" w:cs="Arial"/>
+          <w:i/>
+          <w:i/>
+          <w:iCs w:val="false"/>
+          <w:color w:val="auto"/>
+          <w:kern w:val="0"/>
+          <w:sz w:val="20"/>
+          <w:szCs w:val="20"/>
+          <w:lang w:val="tr-TR" w:eastAsia="zh-CN" w:bidi="hi-IN"/>
+        </w:rPr>
+      </w:pPr>
+      <w:r>
+        <w:rPr/>
+      </w:r>
+    </w:p>
+    <w:p>
+      <w:pPr>
+        <w:pStyle w:val="LOnormal"/>
+        <w:spacing w:lineRule="auto" w:line="240" w:before="120" w:after="60"/>
+        <w:jc w:val="both"/>
+        <w:rPr>
+          <w:rFonts w:ascii="Calibri" w:hAnsi="Calibri" w:eastAsia="NSimSun" w:cs="Arial"/>
+          <w:i/>
+          <w:i/>
+          <w:iCs w:val="false"/>
+          <w:color w:val="auto"/>
+          <w:kern w:val="0"/>
+          <w:sz w:val="20"/>
+          <w:szCs w:val="20"/>
+          <w:lang w:val="tr-TR" w:eastAsia="zh-CN" w:bidi="hi-IN"/>
+        </w:rPr>
+      </w:pPr>
+      <w:r>
+        <w:rPr/>
+      </w:r>
+    </w:p>
+    <w:p>
+      <w:pPr>
+        <w:pStyle w:val="LOnormal"/>
+        <w:spacing w:lineRule="auto" w:line="240" w:before="120" w:after="60"/>
+        <w:jc w:val="both"/>
+        <w:rPr>
+          <w:rFonts w:ascii="Calibri" w:hAnsi="Calibri" w:eastAsia="NSimSun" w:cs="Arial"/>
+          <w:i/>
+          <w:i/>
+          <w:iCs w:val="false"/>
+          <w:color w:val="auto"/>
+          <w:kern w:val="0"/>
+          <w:sz w:val="20"/>
+          <w:szCs w:val="20"/>
+          <w:lang w:val="tr-TR" w:eastAsia="zh-CN" w:bidi="hi-IN"/>
+        </w:rPr>
+      </w:pPr>
+      <w:r>
+        <w:rPr/>
+      </w:r>
+    </w:p>
+    <w:p>
+      <w:pPr>
+        <w:pStyle w:val="LOnormal"/>
+        <w:spacing w:lineRule="auto" w:line="240" w:before="120" w:after="60"/>
+        <w:jc w:val="both"/>
+        <w:rPr>
+          <w:rFonts w:ascii="Calibri" w:hAnsi="Calibri" w:eastAsia="NSimSun" w:cs="Arial"/>
+          <w:i/>
+          <w:i/>
+          <w:iCs w:val="false"/>
+          <w:color w:val="auto"/>
+          <w:kern w:val="0"/>
+          <w:sz w:val="20"/>
+          <w:szCs w:val="20"/>
+          <w:lang w:val="tr-TR" w:eastAsia="zh-CN" w:bidi="hi-IN"/>
+        </w:rPr>
+      </w:pPr>
+      <w:r>
+        <w:rPr/>
+      </w:r>
+    </w:p>
+    <w:p>
+      <w:pPr>
+        <w:pStyle w:val="LOnormal"/>
+        <w:spacing w:lineRule="auto" w:line="240" w:before="120" w:after="60"/>
+        <w:jc w:val="both"/>
+        <w:rPr>
+          <w:rFonts w:ascii="Calibri" w:hAnsi="Calibri" w:eastAsia="NSimSun" w:cs="Arial"/>
+          <w:i/>
+          <w:i/>
+          <w:iCs w:val="false"/>
+          <w:color w:val="auto"/>
+          <w:kern w:val="0"/>
+          <w:sz w:val="20"/>
+          <w:szCs w:val="20"/>
+          <w:lang w:val="tr-TR" w:eastAsia="zh-CN" w:bidi="hi-IN"/>
+        </w:rPr>
+      </w:pPr>
+      <w:r>
+        <w:rPr/>
+      </w:r>
+    </w:p>
+    <w:p>
+      <w:pPr>
+        <w:pStyle w:val="LOnormal"/>
+        <w:spacing w:lineRule="auto" w:line="240" w:before="120" w:after="60"/>
+        <w:jc w:val="both"/>
+        <w:rPr>
+          <w:rFonts w:ascii="Calibri" w:hAnsi="Calibri" w:eastAsia="NSimSun" w:cs="Arial"/>
+          <w:i/>
+          <w:i/>
+          <w:iCs w:val="false"/>
+          <w:color w:val="auto"/>
+          <w:kern w:val="0"/>
+          <w:sz w:val="20"/>
+          <w:szCs w:val="20"/>
+          <w:lang w:val="tr-TR" w:eastAsia="zh-CN" w:bidi="hi-IN"/>
+        </w:rPr>
+      </w:pPr>
+      <w:r>
+        <w:rPr/>
+      </w:r>
+    </w:p>
+    <w:p>
+      <w:pPr>
+        <w:pStyle w:val="LOnormal"/>
+        <w:spacing w:lineRule="auto" w:line="240" w:before="120" w:after="60"/>
+        <w:jc w:val="both"/>
+        <w:rPr>
+          <w:rFonts w:ascii="Calibri" w:hAnsi="Calibri" w:eastAsia="NSimSun" w:cs="Arial"/>
+          <w:i/>
+          <w:i/>
+          <w:iCs w:val="false"/>
+          <w:color w:val="auto"/>
+          <w:kern w:val="0"/>
+          <w:sz w:val="20"/>
+          <w:szCs w:val="20"/>
+          <w:lang w:val="tr-TR" w:eastAsia="zh-CN" w:bidi="hi-IN"/>
+        </w:rPr>
+      </w:pPr>
+      <w:r>
+        <w:rPr/>
+      </w:r>
+    </w:p>
+    <w:p>
+      <w:pPr>
+        <w:pStyle w:val="LOnormal"/>
+        <w:spacing w:lineRule="auto" w:line="240" w:before="120" w:after="60"/>
+        <w:jc w:val="both"/>
+        <w:rPr>
+          <w:rFonts w:ascii="Calibri" w:hAnsi="Calibri" w:eastAsia="NSimSun" w:cs="Arial"/>
+          <w:i/>
+          <w:i/>
+          <w:iCs w:val="false"/>
+          <w:color w:val="auto"/>
+          <w:kern w:val="0"/>
+          <w:sz w:val="20"/>
+          <w:szCs w:val="20"/>
+          <w:lang w:val="tr-TR" w:eastAsia="zh-CN" w:bidi="hi-IN"/>
+        </w:rPr>
+      </w:pPr>
+      <w:r>
+        <w:rPr/>
+      </w:r>
+    </w:p>
+    <w:p>
+      <w:pPr>
+        <w:pStyle w:val="LOnormal"/>
+        <w:spacing w:lineRule="auto" w:line="240" w:before="120" w:after="60"/>
+        <w:jc w:val="both"/>
+        <w:rPr>
+          <w:rFonts w:ascii="Calibri" w:hAnsi="Calibri" w:eastAsia="NSimSun" w:cs="Arial"/>
+          <w:i/>
+          <w:i/>
+          <w:iCs w:val="false"/>
+          <w:color w:val="auto"/>
+          <w:kern w:val="0"/>
+          <w:sz w:val="20"/>
+          <w:szCs w:val="20"/>
+          <w:lang w:val="tr-TR" w:eastAsia="zh-CN" w:bidi="hi-IN"/>
+        </w:rPr>
+      </w:pPr>
+      <w:r>
+        <w:rPr/>
+      </w:r>
+    </w:p>
+    <w:p>
+      <w:pPr>
+        <w:pStyle w:val="LOnormal"/>
+        <w:spacing w:lineRule="auto" w:line="240" w:before="120" w:after="60"/>
+        <w:jc w:val="both"/>
+        <w:rPr>
+          <w:rFonts w:ascii="Calibri" w:hAnsi="Calibri" w:eastAsia="NSimSun" w:cs="Arial"/>
+          <w:i/>
+          <w:i/>
+          <w:iCs w:val="false"/>
+          <w:color w:val="auto"/>
+          <w:kern w:val="0"/>
+          <w:sz w:val="20"/>
+          <w:szCs w:val="20"/>
+          <w:lang w:val="tr-TR" w:eastAsia="zh-CN" w:bidi="hi-IN"/>
+        </w:rPr>
+      </w:pPr>
+      <w:r>
+        <w:rPr/>
+      </w:r>
+    </w:p>
+    <w:p>
+      <w:pPr>
+        <w:pStyle w:val="LOnormal"/>
+        <w:spacing w:lineRule="auto" w:line="240" w:before="120" w:after="60"/>
+        <w:jc w:val="both"/>
+        <w:rPr>
+          <w:rFonts w:ascii="Calibri" w:hAnsi="Calibri" w:eastAsia="NSimSun" w:cs="Arial"/>
+          <w:i/>
+          <w:i/>
+          <w:iCs w:val="false"/>
+          <w:color w:val="auto"/>
+          <w:kern w:val="0"/>
+          <w:sz w:val="20"/>
+          <w:szCs w:val="20"/>
+          <w:lang w:val="tr-TR" w:eastAsia="zh-CN" w:bidi="hi-IN"/>
+        </w:rPr>
+      </w:pPr>
+      <w:r>
+        <w:rPr/>
+      </w:r>
+    </w:p>
+    <w:p>
+      <w:pPr>
+        <w:pStyle w:val="LOnormal"/>
+        <w:spacing w:lineRule="auto" w:line="240" w:before="120" w:after="60"/>
+        <w:jc w:val="both"/>
+        <w:rPr>
+          <w:rFonts w:ascii="Calibri" w:hAnsi="Calibri" w:eastAsia="NSimSun" w:cs="Arial"/>
+          <w:i/>
+          <w:i/>
+          <w:iCs w:val="false"/>
+          <w:color w:val="auto"/>
+          <w:kern w:val="0"/>
+          <w:sz w:val="20"/>
+          <w:szCs w:val="20"/>
+          <w:lang w:val="tr-TR" w:eastAsia="zh-CN" w:bidi="hi-IN"/>
+        </w:rPr>
+      </w:pPr>
+      <w:r>
+        <w:rPr/>
+      </w:r>
+    </w:p>
+    <w:p>
+      <w:pPr>
+        <w:pStyle w:val="LOnormal"/>
+        <w:spacing w:lineRule="auto" w:line="240" w:before="120" w:after="60"/>
+        <w:jc w:val="both"/>
+        <w:rPr>
+          <w:rFonts w:ascii="Calibri" w:hAnsi="Calibri" w:eastAsia="NSimSun" w:cs="Arial"/>
+          <w:i/>
+          <w:i/>
+          <w:iCs w:val="false"/>
+          <w:color w:val="auto"/>
+          <w:kern w:val="0"/>
+          <w:sz w:val="20"/>
+          <w:szCs w:val="20"/>
+          <w:lang w:val="tr-TR" w:eastAsia="zh-CN" w:bidi="hi-IN"/>
+        </w:rPr>
+      </w:pPr>
+      <w:r>
+        <w:rPr/>
+      </w:r>
+    </w:p>
+    <w:p>
+      <w:pPr>
+        <w:pStyle w:val="LOnormal"/>
+        <w:spacing w:lineRule="auto" w:line="240" w:before="120" w:after="60"/>
+        <w:jc w:val="both"/>
+        <w:rPr>
+          <w:rFonts w:ascii="Calibri" w:hAnsi="Calibri" w:eastAsia="NSimSun" w:cs="Arial"/>
+          <w:i/>
+          <w:i/>
+          <w:iCs w:val="false"/>
+          <w:color w:val="auto"/>
+          <w:kern w:val="0"/>
+          <w:sz w:val="20"/>
+          <w:szCs w:val="20"/>
+          <w:lang w:val="tr-TR" w:eastAsia="zh-CN" w:bidi="hi-IN"/>
+        </w:rPr>
+      </w:pPr>
+      <w:r>
+        <w:rPr/>
+      </w:r>
+    </w:p>
+    <w:p>
+      <w:pPr>
+        <w:pStyle w:val="LOnormal"/>
+        <w:spacing w:lineRule="auto" w:line="240" w:before="120" w:after="60"/>
+        <w:jc w:val="both"/>
+        <w:rPr>
+          <w:rFonts w:ascii="Calibri" w:hAnsi="Calibri" w:eastAsia="NSimSun" w:cs="Arial"/>
+          <w:i/>
+          <w:i/>
+          <w:iCs w:val="false"/>
+          <w:color w:val="auto"/>
+          <w:kern w:val="0"/>
+          <w:sz w:val="20"/>
+          <w:szCs w:val="20"/>
+          <w:lang w:val="tr-TR" w:eastAsia="zh-CN" w:bidi="hi-IN"/>
+        </w:rPr>
+      </w:pPr>
+      <w:r>
+        <w:rPr/>
+      </w:r>
+    </w:p>
+    <w:p>
+      <w:pPr>
+        <w:pStyle w:val="LOnormal"/>
+        <w:spacing w:lineRule="auto" w:line="240" w:before="120" w:after="60"/>
+        <w:jc w:val="both"/>
+        <w:rPr>
+          <w:rFonts w:ascii="Calibri" w:hAnsi="Calibri" w:eastAsia="NSimSun" w:cs="Arial"/>
+          <w:i/>
+          <w:i/>
+          <w:iCs w:val="false"/>
+          <w:color w:val="auto"/>
+          <w:kern w:val="0"/>
+          <w:sz w:val="20"/>
+          <w:szCs w:val="20"/>
+          <w:lang w:val="tr-TR" w:eastAsia="zh-CN" w:bidi="hi-IN"/>
+        </w:rPr>
+      </w:pPr>
+      <w:r>
+        <w:rPr/>
+      </w:r>
+    </w:p>
+    <w:p>
+      <w:pPr>
+        <w:pStyle w:val="LOnormal"/>
+        <w:spacing w:lineRule="auto" w:line="240" w:before="120" w:after="60"/>
+        <w:jc w:val="both"/>
+        <w:rPr>
+          <w:rFonts w:ascii="Calibri" w:hAnsi="Calibri" w:eastAsia="NSimSun" w:cs="Arial"/>
+          <w:i/>
+          <w:i/>
+          <w:iCs w:val="false"/>
+          <w:color w:val="auto"/>
+          <w:kern w:val="0"/>
+          <w:sz w:val="20"/>
+          <w:szCs w:val="20"/>
+          <w:lang w:val="tr-TR" w:eastAsia="zh-CN" w:bidi="hi-IN"/>
+        </w:rPr>
+      </w:pPr>
+      <w:r>
+        <w:rPr/>
+      </w:r>
+    </w:p>
+    <w:p>
+      <w:pPr>
+        <w:pStyle w:val="LOnormal"/>
+        <w:spacing w:lineRule="auto" w:line="240" w:before="120" w:after="60"/>
+        <w:jc w:val="both"/>
+        <w:rPr>
+          <w:rFonts w:ascii="Calibri" w:hAnsi="Calibri" w:eastAsia="NSimSun" w:cs="Arial"/>
+          <w:i/>
+          <w:i/>
+          <w:iCs w:val="false"/>
+          <w:color w:val="auto"/>
+          <w:kern w:val="0"/>
+          <w:sz w:val="20"/>
+          <w:szCs w:val="20"/>
+          <w:lang w:val="tr-TR" w:eastAsia="zh-CN" w:bidi="hi-IN"/>
+        </w:rPr>
+      </w:pPr>
+      <w:r>
+        <w:rPr/>
+      </w:r>
+    </w:p>
+    <w:p>
+      <w:pPr>
+        <w:pStyle w:val="LOnormal"/>
+        <w:spacing w:lineRule="auto" w:line="240" w:before="120" w:after="60"/>
+        <w:jc w:val="both"/>
+        <w:rPr>
+          <w:rFonts w:ascii="Calibri" w:hAnsi="Calibri" w:eastAsia="NSimSun" w:cs="Arial"/>
+          <w:i/>
+          <w:i/>
+          <w:iCs w:val="false"/>
+          <w:color w:val="auto"/>
+          <w:kern w:val="0"/>
+          <w:sz w:val="20"/>
+          <w:szCs w:val="20"/>
+          <w:lang w:val="tr-TR" w:eastAsia="zh-CN" w:bidi="hi-IN"/>
+        </w:rPr>
+      </w:pPr>
+      <w:r>
+        <w:rPr/>
+      </w:r>
+    </w:p>
+    <w:p>
+      <w:pPr>
+        <w:pStyle w:val="LOnormal"/>
+        <w:spacing w:lineRule="auto" w:line="240" w:before="120" w:after="60"/>
+        <w:jc w:val="both"/>
+        <w:rPr>
+          <w:rFonts w:ascii="Calibri" w:hAnsi="Calibri" w:eastAsia="NSimSun" w:cs="Arial"/>
+          <w:i/>
+          <w:i/>
+          <w:iCs w:val="false"/>
+          <w:color w:val="auto"/>
+          <w:kern w:val="0"/>
+          <w:sz w:val="20"/>
+          <w:szCs w:val="20"/>
+          <w:lang w:val="tr-TR" w:eastAsia="zh-CN" w:bidi="hi-IN"/>
+        </w:rPr>
+      </w:pPr>
+      <w:r>
+        <w:rPr/>
       </w:r>
     </w:p>
     <w:p>
@@ -2042,9 +3679,8 @@
           <w:tab w:val="left" w:pos="216" w:leader="none"/>
         </w:tabs>
         <w:spacing w:lineRule="auto" w:line="240" w:before="160" w:after="80"/>
-        <w:rPr>
-          <w:lang w:val="tr-TR"/>
-        </w:rPr>
+        <w:jc w:val="both"/>
+        <w:rPr/>
       </w:pPr>
       <w:r>
         <w:rPr>
@@ -2064,10 +3700,8 @@
           <w:tab w:val="left" w:pos="216" w:leader="none"/>
         </w:tabs>
         <w:spacing w:lineRule="auto" w:line="240" w:before="160" w:after="80"/>
-        <w:jc w:val="left"/>
-        <w:rPr>
-          <w:lang w:val="tr-TR"/>
-        </w:rPr>
+        <w:jc w:val="both"/>
+        <w:rPr/>
       </w:pPr>
       <w:r>
         <w:rPr>
@@ -2080,6 +3714,7 @@
         <w:rPr>
           <w:lang w:val="tr-TR" w:eastAsia="zh-CN" w:bidi="hi-IN"/>
         </w:rPr>
+        <w:tab/>
         <w:tab/>
         <w:t>Kabakod dosyası ekte verilmiştir.</w:t>
       </w:r>
@@ -2094,15 +3729,14 @@
           <w:tab w:val="left" w:pos="216" w:leader="none"/>
         </w:tabs>
         <w:spacing w:lineRule="auto" w:line="240" w:before="160" w:after="80"/>
-        <w:jc w:val="left"/>
-        <w:rPr>
-          <w:lang w:val="tr-TR"/>
-        </w:rPr>
-      </w:pPr>
-      <w:r>
-        <w:rPr>
-          <w:lang w:val="tr-TR" w:eastAsia="zh-CN" w:bidi="hi-IN"/>
-        </w:rPr>
+        <w:jc w:val="both"/>
+        <w:rPr/>
+      </w:pPr>
+      <w:r>
+        <w:rPr>
+          <w:lang w:val="tr-TR" w:eastAsia="zh-CN" w:bidi="hi-IN"/>
+        </w:rPr>
+        <w:tab/>
         <w:tab/>
         <w:t>Dosyanın adı : Kabakod.docx</w:t>
       </w:r>
@@ -2110,16 +3744,15 @@
     <w:p>
       <w:pPr>
         <w:pStyle w:val="LOnormal"/>
-        <w:keepNext w:val="true"/>
-        <w:keepLines/>
         <w:tabs>
           <w:tab w:val="clear" w:pos="720"/>
           <w:tab w:val="left" w:pos="216" w:leader="none"/>
         </w:tabs>
         <w:spacing w:lineRule="auto" w:line="240" w:before="160" w:after="80"/>
-        <w:jc w:val="left"/>
+        <w:jc w:val="both"/>
         <w:rPr>
           <w:smallCaps/>
+          <w:lang w:val="tr-TR" w:eastAsia="zh-CN" w:bidi="hi-IN"/>
         </w:rPr>
       </w:pPr>
       <w:r>
@@ -2127,7 +3760,6 @@
           <w:smallCaps/>
           <w:lang w:val="tr-TR" w:eastAsia="zh-CN" w:bidi="hi-IN"/>
         </w:rPr>
-        <w:tab/>
       </w:r>
     </w:p>
     <w:p>
@@ -2144,6 +3776,7 @@
           <w:tab w:val="left" w:pos="216" w:leader="none"/>
         </w:tabs>
         <w:spacing w:lineRule="auto" w:line="240" w:before="160" w:after="80"/>
+        <w:jc w:val="both"/>
         <w:rPr>
           <w:lang w:val="tr-TR"/>
         </w:rPr>
@@ -2181,7 +3814,7 @@
       <w:hyperlink r:id="rId5">
         <w:r>
           <w:rPr>
-            <w:rStyle w:val="ListLabel28"/>
+            <w:rStyle w:val="ListLabel91"/>
             <w:color w:val="1155CC"/>
             <w:u w:val="single"/>
             <w:lang w:val="tr-TR" w:eastAsia="zh-CN" w:bidi="hi-IN"/>
@@ -2215,7 +3848,7 @@
       <w:hyperlink r:id="rId6">
         <w:r>
           <w:rPr>
-            <w:rStyle w:val="ListLabel28"/>
+            <w:rStyle w:val="ListLabel91"/>
             <w:color w:val="1155CC"/>
             <w:u w:val="single"/>
             <w:lang w:val="tr-TR" w:eastAsia="zh-CN" w:bidi="hi-IN"/>
@@ -2244,19 +3877,35 @@
         <w:rPr>
           <w:lang w:val="tr-TR" w:eastAsia="zh-CN" w:bidi="hi-IN"/>
         </w:rPr>
-        <w:t xml:space="preserve">Aritmatik-Ortalama-Hesaplama-Hesabet </w:t>
+        <w:t>Cograyfa Egitimi</w:t>
+      </w:r>
+      <w:r>
+        <w:rPr>
+          <w:color w:val="1155CC"/>
+          <w:u w:val="single"/>
+          <w:lang w:val="tr-TR" w:eastAsia="zh-CN" w:bidi="hi-IN"/>
+        </w:rPr>
+        <w:t xml:space="preserve"> </w:t>
       </w:r>
       <w:hyperlink r:id="rId7">
         <w:r>
           <w:rPr>
-            <w:rStyle w:val="ListLabel28"/>
+            <w:rStyle w:val="InternetLink"/>
             <w:color w:val="1155CC"/>
             <w:u w:val="single"/>
             <w:lang w:val="tr-TR" w:eastAsia="zh-CN" w:bidi="hi-IN"/>
           </w:rPr>
-          <w:t>https://aritmetik-ortalama-hesaplama.hesabet.com/</w:t>
+          <w:t>http://cografyaegitimi.biz/</w:t>
         </w:r>
       </w:hyperlink>
+      <w:r>
+        <w:rPr>
+          <w:color w:val="1155CC"/>
+          <w:u w:val="single"/>
+          <w:lang w:val="tr-TR" w:eastAsia="zh-CN" w:bidi="hi-IN"/>
+        </w:rPr>
+        <w:t xml:space="preserve"> </w:t>
+      </w:r>
     </w:p>
     <w:p>
       <w:pPr>
@@ -2276,21 +3925,89 @@
       </w:pPr>
       <w:r>
         <w:rPr>
-          <w:lang w:val="tr-TR" w:eastAsia="zh-CN" w:bidi="hi-IN"/>
-        </w:rPr>
-        <w:t xml:space="preserve">TRKhanAcademy </w:t>
+          <w:rFonts w:eastAsia="NSimSun" w:cs="Arial"/>
+          <w:color w:val="auto"/>
+          <w:kern w:val="0"/>
+          <w:sz w:val="20"/>
+          <w:szCs w:val="20"/>
+          <w:lang w:val="tr-TR" w:eastAsia="zh-CN" w:bidi="hi-IN"/>
+        </w:rPr>
+        <w:t xml:space="preserve">SanalKurs </w:t>
+      </w:r>
+      <w:r>
+        <w:rPr>
+          <w:lang w:val="tr-TR" w:eastAsia="zh-CN" w:bidi="hi-IN"/>
+        </w:rPr>
+        <w:t xml:space="preserve"> </w:t>
       </w:r>
       <w:hyperlink r:id="rId8">
         <w:r>
           <w:rPr>
-            <w:rStyle w:val="ListLabel28"/>
+            <w:rStyle w:val="InternetLink"/>
+            <w:lang w:val="tr-TR" w:eastAsia="zh-CN" w:bidi="hi-IN"/>
+          </w:rPr>
+          <w:t>https://sanalkurs.net/</w:t>
+        </w:r>
+      </w:hyperlink>
+      <w:r>
+        <w:rPr>
+          <w:lang w:val="tr-TR" w:eastAsia="zh-CN" w:bidi="hi-IN"/>
+        </w:rPr>
+        <w:t xml:space="preserve"> </w:t>
+      </w:r>
+    </w:p>
+    <w:p>
+      <w:pPr>
+        <w:pStyle w:val="LOnormal"/>
+        <w:numPr>
+          <w:ilvl w:val="0"/>
+          <w:numId w:val="2"/>
+        </w:numPr>
+        <w:tabs>
+          <w:tab w:val="clear" w:pos="720"/>
+          <w:tab w:val="left" w:pos="288" w:leader="none"/>
+        </w:tabs>
+        <w:spacing w:lineRule="auto" w:line="240" w:before="0" w:afterAutospacing="0" w:after="0"/>
+        <w:ind w:left="720" w:hanging="360"/>
+        <w:jc w:val="both"/>
+        <w:rPr/>
+      </w:pPr>
+      <w:r>
+        <w:rPr>
+          <w:rFonts w:eastAsia="NSimSun" w:cs="Arial"/>
+          <w:color w:val="auto"/>
+          <w:kern w:val="0"/>
+          <w:sz w:val="20"/>
+          <w:szCs w:val="20"/>
+          <w:lang w:val="tr-TR" w:eastAsia="zh-CN" w:bidi="hi-IN"/>
+        </w:rPr>
+        <w:t>Creately</w:t>
+      </w:r>
+      <w:r>
+        <w:rPr>
+          <w:lang w:val="tr-TR" w:eastAsia="zh-CN" w:bidi="hi-IN"/>
+        </w:rPr>
+        <w:t xml:space="preserve"> </w:t>
+      </w:r>
+      <w:hyperlink r:id="rId9">
+        <w:r>
+          <w:rPr>
+            <w:rStyle w:val="InternetLink"/>
             <w:color w:val="1155CC"/>
             <w:u w:val="single"/>
             <w:lang w:val="tr-TR" w:eastAsia="zh-CN" w:bidi="hi-IN"/>
           </w:rPr>
-          <w:t>https://tr.khanacademy.org/math/basic-geo/basic-geometry-pythagorean-theorem/pythagorean-theorem-distance/a/distance-formula</w:t>
+          <w:t>https://app.creately.com/diagram/Y5bQNpoKJYt/</w:t>
         </w:r>
       </w:hyperlink>
+      <w:r>
+        <w:rPr>
+          <w:color w:val="1155CC"/>
+          <w:u w:val="single"/>
+          <w:lang w:val="tr-TR" w:eastAsia="zh-CN" w:bidi="hi-IN"/>
+        </w:rPr>
+        <w:t xml:space="preserve"> </w:t>
+      </w:r>
     </w:p>
     <w:p>
       <w:pPr>
@@ -2312,121 +4029,44 @@
         <w:rPr>
           <w:lang w:val="tr-TR" w:eastAsia="zh-CN" w:bidi="hi-IN"/>
         </w:rPr>
-        <w:t xml:space="preserve">LafSozluk </w:t>
-      </w:r>
-      <w:hyperlink r:id="rId9">
+        <w:t xml:space="preserve">Onur Gök - Suhap Şahin </w:t>
+      </w:r>
+      <w:r>
+        <w:rPr>
+          <w:rFonts w:eastAsia="NSimSun" w:cs="Arial"/>
+          <w:color w:val="auto"/>
+          <w:kern w:val="0"/>
+          <w:sz w:val="20"/>
+          <w:szCs w:val="20"/>
+          <w:lang w:val="tr-TR" w:eastAsia="zh-CN" w:bidi="hi-IN"/>
+        </w:rPr>
+        <w:t>Veri Yapıları ve Algoritmaları Sunum Dosyası</w:t>
+      </w:r>
+      <w:r>
+        <w:rPr>
+          <w:lang w:val="tr-TR" w:eastAsia="zh-CN" w:bidi="hi-IN"/>
+        </w:rPr>
+        <w:t xml:space="preserve"> </w:t>
+      </w:r>
+      <w:hyperlink r:id="rId10">
         <w:r>
           <w:rPr>
-            <w:rStyle w:val="ListLabel28"/>
+            <w:rStyle w:val="InternetLink"/>
             <w:color w:val="1155CC"/>
             <w:u w:val="single"/>
             <w:lang w:val="tr-TR" w:eastAsia="zh-CN" w:bidi="hi-IN"/>
           </w:rPr>
-          <w:t>https://www.lafsozluk.com/2014/06/koordinat-nedir-ne-demektir-anlami.html</w:t>
+          <w:t>https://drive.google.com/drive/folders/1Q_zxdfLOmct8NLCOH7T6IzQxMomhtczh</w:t>
         </w:r>
       </w:hyperlink>
-    </w:p>
-    <w:p>
-      <w:pPr>
-        <w:pStyle w:val="LOnormal"/>
-        <w:numPr>
-          <w:ilvl w:val="0"/>
-          <w:numId w:val="2"/>
-        </w:numPr>
-        <w:tabs>
-          <w:tab w:val="clear" w:pos="720"/>
-          <w:tab w:val="left" w:pos="288" w:leader="none"/>
-        </w:tabs>
-        <w:spacing w:lineRule="auto" w:line="240" w:before="0" w:afterAutospacing="0" w:after="0"/>
-        <w:ind w:left="720" w:hanging="360"/>
-        <w:jc w:val="both"/>
-        <w:rPr/>
-      </w:pPr>
-      <w:r>
-        <w:rPr>
-          <w:lang w:val="tr-TR" w:eastAsia="zh-CN" w:bidi="hi-IN"/>
-        </w:rPr>
-        <w:t xml:space="preserve">Onur Gök - Suhap Şahin Programlama 2 Sunum Dosyaları </w:t>
-      </w:r>
-      <w:hyperlink r:id="rId10">
-        <w:r>
-          <w:rPr>
-            <w:rStyle w:val="ListLabel28"/>
-            <w:color w:val="1155CC"/>
-            <w:u w:val="single"/>
-            <w:lang w:val="tr-TR" w:eastAsia="zh-CN" w:bidi="hi-IN"/>
-          </w:rPr>
-          <w:t>https://drive.google.com/drive/folders/1EF1e6nB3I4Z_PEFCYKMCQ4mzkeqmdFDE</w:t>
-        </w:r>
-      </w:hyperlink>
-    </w:p>
-    <w:p>
-      <w:pPr>
-        <w:pStyle w:val="LOnormal"/>
-        <w:numPr>
-          <w:ilvl w:val="0"/>
-          <w:numId w:val="2"/>
-        </w:numPr>
-        <w:tabs>
-          <w:tab w:val="clear" w:pos="720"/>
-          <w:tab w:val="left" w:pos="288" w:leader="none"/>
-        </w:tabs>
-        <w:spacing w:lineRule="auto" w:line="240" w:before="0" w:afterAutospacing="0" w:after="0"/>
-        <w:ind w:left="720" w:hanging="360"/>
-        <w:jc w:val="both"/>
-        <w:rPr/>
-      </w:pPr>
-      <w:r>
-        <w:rPr>
-          <w:lang w:val="tr-TR" w:eastAsia="zh-CN" w:bidi="hi-IN"/>
-        </w:rPr>
-        <w:t xml:space="preserve">IBM  </w:t>
-      </w:r>
-      <w:hyperlink r:id="rId11">
-        <w:r>
-          <w:rPr>
-            <w:rStyle w:val="ListLabel28"/>
-            <w:color w:val="1155CC"/>
-            <w:u w:val="single"/>
-            <w:lang w:val="tr-TR" w:eastAsia="zh-CN" w:bidi="hi-IN"/>
-          </w:rPr>
-          <w:t>https://www.ibm.com/support/knowledgecenter/en/ssw_aix_72/filesreference/dirent.h.html</w:t>
-        </w:r>
-      </w:hyperlink>
-    </w:p>
-    <w:p>
-      <w:pPr>
-        <w:pStyle w:val="LOnormal"/>
-        <w:numPr>
-          <w:ilvl w:val="0"/>
-          <w:numId w:val="2"/>
-        </w:numPr>
-        <w:tabs>
-          <w:tab w:val="clear" w:pos="720"/>
-          <w:tab w:val="left" w:pos="288" w:leader="none"/>
-        </w:tabs>
-        <w:spacing w:lineRule="auto" w:line="240" w:before="0" w:after="120"/>
-        <w:ind w:left="720" w:hanging="360"/>
-        <w:jc w:val="both"/>
-        <w:rPr/>
-      </w:pPr>
-      <w:r>
-        <w:rPr>
-          <w:lang w:val="tr-TR" w:eastAsia="zh-CN" w:bidi="hi-IN"/>
-        </w:rPr>
-        <w:t xml:space="preserve">CsharpNedir           </w:t>
-      </w:r>
-      <w:hyperlink r:id="rId12">
-        <w:r>
-          <w:rPr>
-            <w:rStyle w:val="ListLabel28"/>
-            <w:color w:val="1155CC"/>
-            <w:u w:val="single"/>
-            <w:lang w:val="tr-TR" w:eastAsia="zh-CN" w:bidi="hi-IN"/>
-          </w:rPr>
-          <w:t>http://www.csharpnedir.com</w:t>
-        </w:r>
-      </w:hyperlink>
+      <w:r>
+        <w:rPr>
+          <w:color w:val="1155CC"/>
+          <w:u w:val="single"/>
+          <w:lang w:val="tr-TR" w:eastAsia="zh-CN" w:bidi="hi-IN"/>
+        </w:rPr>
+        <w:t xml:space="preserve"> </w:t>
+      </w:r>
     </w:p>
     <w:sectPr>
       <w:type w:val="continuous"/>
@@ -2561,7 +4201,7 @@
         <w:i/>
         <w:b w:val="false"/>
         <w:szCs w:val="20"/>
-        <w:rFonts w:eastAsia="Times New Roman" w:cs="Times New Roman"/>
+        <w:rFonts w:ascii="Calibri" w:hAnsi="Calibri" w:eastAsia="Times New Roman" w:cs="Times New Roman"/>
         <w:color w:val="000000"/>
       </w:rPr>
     </w:lvl>
@@ -3746,6 +5386,445 @@
     </w:lvl>
   </w:abstractNum>
   <w:abstractNum w:abstractNumId="10">
+    <w:lvl w:ilvl="0">
+      <w:start w:val="1"/>
+      <w:numFmt w:val="bullet"/>
+      <w:lvlText w:val=""/>
+      <w:lvlJc w:val="left"/>
+      <w:pPr>
+        <w:tabs>
+          <w:tab w:val="num" w:pos="720"/>
+        </w:tabs>
+        <w:ind w:left="720" w:hanging="360"/>
+      </w:pPr>
+      <w:rPr>
+        <w:rFonts w:ascii="Symbol" w:hAnsi="Symbol" w:cs="Symbol" w:hint="default"/>
+        <w:sz w:val="20"/>
+        <w:rFonts w:cs="OpenSymbol"/>
+      </w:rPr>
+    </w:lvl>
+    <w:lvl w:ilvl="1">
+      <w:start w:val="1"/>
+      <w:numFmt w:val="bullet"/>
+      <w:lvlText w:val="◦"/>
+      <w:lvlJc w:val="left"/>
+      <w:pPr>
+        <w:tabs>
+          <w:tab w:val="num" w:pos="1080"/>
+        </w:tabs>
+        <w:ind w:left="1080" w:hanging="360"/>
+      </w:pPr>
+      <w:rPr>
+        <w:rFonts w:ascii="OpenSymbol" w:hAnsi="OpenSymbol" w:cs="OpenSymbol" w:hint="default"/>
+        <w:rFonts w:cs="OpenSymbol"/>
+      </w:rPr>
+    </w:lvl>
+    <w:lvl w:ilvl="2">
+      <w:start w:val="1"/>
+      <w:numFmt w:val="bullet"/>
+      <w:lvlText w:val="▪"/>
+      <w:lvlJc w:val="left"/>
+      <w:pPr>
+        <w:tabs>
+          <w:tab w:val="num" w:pos="1440"/>
+        </w:tabs>
+        <w:ind w:left="1440" w:hanging="360"/>
+      </w:pPr>
+      <w:rPr>
+        <w:rFonts w:ascii="OpenSymbol" w:hAnsi="OpenSymbol" w:cs="OpenSymbol" w:hint="default"/>
+        <w:rFonts w:cs="OpenSymbol"/>
+      </w:rPr>
+    </w:lvl>
+    <w:lvl w:ilvl="3">
+      <w:start w:val="1"/>
+      <w:numFmt w:val="bullet"/>
+      <w:lvlText w:val=""/>
+      <w:lvlJc w:val="left"/>
+      <w:pPr>
+        <w:tabs>
+          <w:tab w:val="num" w:pos="1800"/>
+        </w:tabs>
+        <w:ind w:left="1800" w:hanging="360"/>
+      </w:pPr>
+      <w:rPr>
+        <w:rFonts w:ascii="Symbol" w:hAnsi="Symbol" w:cs="Symbol" w:hint="default"/>
+        <w:rFonts w:cs="OpenSymbol"/>
+      </w:rPr>
+    </w:lvl>
+    <w:lvl w:ilvl="4">
+      <w:start w:val="1"/>
+      <w:numFmt w:val="bullet"/>
+      <w:lvlText w:val="◦"/>
+      <w:lvlJc w:val="left"/>
+      <w:pPr>
+        <w:tabs>
+          <w:tab w:val="num" w:pos="2160"/>
+        </w:tabs>
+        <w:ind w:left="2160" w:hanging="360"/>
+      </w:pPr>
+      <w:rPr>
+        <w:rFonts w:ascii="OpenSymbol" w:hAnsi="OpenSymbol" w:cs="OpenSymbol" w:hint="default"/>
+        <w:rFonts w:cs="OpenSymbol"/>
+      </w:rPr>
+    </w:lvl>
+    <w:lvl w:ilvl="5">
+      <w:start w:val="1"/>
+      <w:numFmt w:val="bullet"/>
+      <w:lvlText w:val="▪"/>
+      <w:lvlJc w:val="left"/>
+      <w:pPr>
+        <w:tabs>
+          <w:tab w:val="num" w:pos="2520"/>
+        </w:tabs>
+        <w:ind w:left="2520" w:hanging="360"/>
+      </w:pPr>
+      <w:rPr>
+        <w:rFonts w:ascii="OpenSymbol" w:hAnsi="OpenSymbol" w:cs="OpenSymbol" w:hint="default"/>
+        <w:rFonts w:cs="OpenSymbol"/>
+      </w:rPr>
+    </w:lvl>
+    <w:lvl w:ilvl="6">
+      <w:start w:val="1"/>
+      <w:numFmt w:val="bullet"/>
+      <w:lvlText w:val=""/>
+      <w:lvlJc w:val="left"/>
+      <w:pPr>
+        <w:tabs>
+          <w:tab w:val="num" w:pos="2880"/>
+        </w:tabs>
+        <w:ind w:left="2880" w:hanging="360"/>
+      </w:pPr>
+      <w:rPr>
+        <w:rFonts w:ascii="Symbol" w:hAnsi="Symbol" w:cs="Symbol" w:hint="default"/>
+        <w:rFonts w:cs="OpenSymbol"/>
+      </w:rPr>
+    </w:lvl>
+    <w:lvl w:ilvl="7">
+      <w:start w:val="1"/>
+      <w:numFmt w:val="bullet"/>
+      <w:lvlText w:val="◦"/>
+      <w:lvlJc w:val="left"/>
+      <w:pPr>
+        <w:tabs>
+          <w:tab w:val="num" w:pos="3240"/>
+        </w:tabs>
+        <w:ind w:left="3240" w:hanging="360"/>
+      </w:pPr>
+      <w:rPr>
+        <w:rFonts w:ascii="OpenSymbol" w:hAnsi="OpenSymbol" w:cs="OpenSymbol" w:hint="default"/>
+        <w:rFonts w:cs="OpenSymbol"/>
+      </w:rPr>
+    </w:lvl>
+    <w:lvl w:ilvl="8">
+      <w:start w:val="1"/>
+      <w:numFmt w:val="bullet"/>
+      <w:lvlText w:val="▪"/>
+      <w:lvlJc w:val="left"/>
+      <w:pPr>
+        <w:tabs>
+          <w:tab w:val="num" w:pos="3600"/>
+        </w:tabs>
+        <w:ind w:left="3600" w:hanging="360"/>
+      </w:pPr>
+      <w:rPr>
+        <w:rFonts w:ascii="OpenSymbol" w:hAnsi="OpenSymbol" w:cs="OpenSymbol" w:hint="default"/>
+        <w:rFonts w:cs="OpenSymbol"/>
+      </w:rPr>
+    </w:lvl>
+  </w:abstractNum>
+  <w:abstractNum w:abstractNumId="11">
+    <w:lvl w:ilvl="0">
+      <w:start w:val="1"/>
+      <w:numFmt w:val="bullet"/>
+      <w:lvlText w:val=""/>
+      <w:lvlJc w:val="left"/>
+      <w:pPr>
+        <w:tabs>
+          <w:tab w:val="num" w:pos="720"/>
+        </w:tabs>
+        <w:ind w:left="720" w:hanging="360"/>
+      </w:pPr>
+      <w:rPr>
+        <w:rFonts w:ascii="Symbol" w:hAnsi="Symbol" w:cs="Symbol" w:hint="default"/>
+        <w:rFonts w:cs="OpenSymbol"/>
+      </w:rPr>
+    </w:lvl>
+    <w:lvl w:ilvl="1">
+      <w:start w:val="1"/>
+      <w:numFmt w:val="bullet"/>
+      <w:lvlText w:val="◦"/>
+      <w:lvlJc w:val="left"/>
+      <w:pPr>
+        <w:tabs>
+          <w:tab w:val="num" w:pos="1080"/>
+        </w:tabs>
+        <w:ind w:left="1080" w:hanging="360"/>
+      </w:pPr>
+      <w:rPr>
+        <w:rFonts w:ascii="OpenSymbol" w:hAnsi="OpenSymbol" w:cs="OpenSymbol" w:hint="default"/>
+        <w:rFonts w:cs="OpenSymbol"/>
+      </w:rPr>
+    </w:lvl>
+    <w:lvl w:ilvl="2">
+      <w:start w:val="1"/>
+      <w:numFmt w:val="bullet"/>
+      <w:lvlText w:val="▪"/>
+      <w:lvlJc w:val="left"/>
+      <w:pPr>
+        <w:tabs>
+          <w:tab w:val="num" w:pos="1440"/>
+        </w:tabs>
+        <w:ind w:left="1440" w:hanging="360"/>
+      </w:pPr>
+      <w:rPr>
+        <w:rFonts w:ascii="OpenSymbol" w:hAnsi="OpenSymbol" w:cs="OpenSymbol" w:hint="default"/>
+        <w:rFonts w:cs="OpenSymbol"/>
+      </w:rPr>
+    </w:lvl>
+    <w:lvl w:ilvl="3">
+      <w:start w:val="1"/>
+      <w:numFmt w:val="bullet"/>
+      <w:lvlText w:val=""/>
+      <w:lvlJc w:val="left"/>
+      <w:pPr>
+        <w:tabs>
+          <w:tab w:val="num" w:pos="1800"/>
+        </w:tabs>
+        <w:ind w:left="1800" w:hanging="360"/>
+      </w:pPr>
+      <w:rPr>
+        <w:rFonts w:ascii="Symbol" w:hAnsi="Symbol" w:cs="Symbol" w:hint="default"/>
+        <w:rFonts w:cs="OpenSymbol"/>
+      </w:rPr>
+    </w:lvl>
+    <w:lvl w:ilvl="4">
+      <w:start w:val="1"/>
+      <w:numFmt w:val="bullet"/>
+      <w:lvlText w:val="◦"/>
+      <w:lvlJc w:val="left"/>
+      <w:pPr>
+        <w:tabs>
+          <w:tab w:val="num" w:pos="2160"/>
+        </w:tabs>
+        <w:ind w:left="2160" w:hanging="360"/>
+      </w:pPr>
+      <w:rPr>
+        <w:rFonts w:ascii="OpenSymbol" w:hAnsi="OpenSymbol" w:cs="OpenSymbol" w:hint="default"/>
+        <w:rFonts w:cs="OpenSymbol"/>
+      </w:rPr>
+    </w:lvl>
+    <w:lvl w:ilvl="5">
+      <w:start w:val="1"/>
+      <w:numFmt w:val="bullet"/>
+      <w:lvlText w:val="▪"/>
+      <w:lvlJc w:val="left"/>
+      <w:pPr>
+        <w:tabs>
+          <w:tab w:val="num" w:pos="2520"/>
+        </w:tabs>
+        <w:ind w:left="2520" w:hanging="360"/>
+      </w:pPr>
+      <w:rPr>
+        <w:rFonts w:ascii="OpenSymbol" w:hAnsi="OpenSymbol" w:cs="OpenSymbol" w:hint="default"/>
+        <w:rFonts w:cs="OpenSymbol"/>
+      </w:rPr>
+    </w:lvl>
+    <w:lvl w:ilvl="6">
+      <w:start w:val="1"/>
+      <w:numFmt w:val="bullet"/>
+      <w:lvlText w:val=""/>
+      <w:lvlJc w:val="left"/>
+      <w:pPr>
+        <w:tabs>
+          <w:tab w:val="num" w:pos="2880"/>
+        </w:tabs>
+        <w:ind w:left="2880" w:hanging="360"/>
+      </w:pPr>
+      <w:rPr>
+        <w:rFonts w:ascii="Symbol" w:hAnsi="Symbol" w:cs="Symbol" w:hint="default"/>
+        <w:rFonts w:cs="OpenSymbol"/>
+      </w:rPr>
+    </w:lvl>
+    <w:lvl w:ilvl="7">
+      <w:start w:val="1"/>
+      <w:numFmt w:val="bullet"/>
+      <w:lvlText w:val="◦"/>
+      <w:lvlJc w:val="left"/>
+      <w:pPr>
+        <w:tabs>
+          <w:tab w:val="num" w:pos="3240"/>
+        </w:tabs>
+        <w:ind w:left="3240" w:hanging="360"/>
+      </w:pPr>
+      <w:rPr>
+        <w:rFonts w:ascii="OpenSymbol" w:hAnsi="OpenSymbol" w:cs="OpenSymbol" w:hint="default"/>
+        <w:rFonts w:cs="OpenSymbol"/>
+      </w:rPr>
+    </w:lvl>
+    <w:lvl w:ilvl="8">
+      <w:start w:val="1"/>
+      <w:numFmt w:val="bullet"/>
+      <w:lvlText w:val="▪"/>
+      <w:lvlJc w:val="left"/>
+      <w:pPr>
+        <w:tabs>
+          <w:tab w:val="num" w:pos="3600"/>
+        </w:tabs>
+        <w:ind w:left="3600" w:hanging="360"/>
+      </w:pPr>
+      <w:rPr>
+        <w:rFonts w:ascii="OpenSymbol" w:hAnsi="OpenSymbol" w:cs="OpenSymbol" w:hint="default"/>
+        <w:rFonts w:cs="OpenSymbol"/>
+      </w:rPr>
+    </w:lvl>
+  </w:abstractNum>
+  <w:abstractNum w:abstractNumId="12">
+    <w:lvl w:ilvl="0">
+      <w:start w:val="1"/>
+      <w:numFmt w:val="bullet"/>
+      <w:lvlText w:val=""/>
+      <w:lvlJc w:val="left"/>
+      <w:pPr>
+        <w:tabs>
+          <w:tab w:val="num" w:pos="720"/>
+        </w:tabs>
+        <w:ind w:left="720" w:hanging="360"/>
+      </w:pPr>
+      <w:rPr>
+        <w:rFonts w:ascii="Symbol" w:hAnsi="Symbol" w:cs="Symbol" w:hint="default"/>
+        <w:rFonts w:cs="OpenSymbol"/>
+      </w:rPr>
+    </w:lvl>
+    <w:lvl w:ilvl="1">
+      <w:start w:val="1"/>
+      <w:numFmt w:val="bullet"/>
+      <w:lvlText w:val="◦"/>
+      <w:lvlJc w:val="left"/>
+      <w:pPr>
+        <w:tabs>
+          <w:tab w:val="num" w:pos="1080"/>
+        </w:tabs>
+        <w:ind w:left="1080" w:hanging="360"/>
+      </w:pPr>
+      <w:rPr>
+        <w:rFonts w:ascii="OpenSymbol" w:hAnsi="OpenSymbol" w:cs="OpenSymbol" w:hint="default"/>
+        <w:rFonts w:cs="OpenSymbol"/>
+      </w:rPr>
+    </w:lvl>
+    <w:lvl w:ilvl="2">
+      <w:start w:val="1"/>
+      <w:numFmt w:val="bullet"/>
+      <w:lvlText w:val="▪"/>
+      <w:lvlJc w:val="left"/>
+      <w:pPr>
+        <w:tabs>
+          <w:tab w:val="num" w:pos="1440"/>
+        </w:tabs>
+        <w:ind w:left="1440" w:hanging="360"/>
+      </w:pPr>
+      <w:rPr>
+        <w:rFonts w:ascii="OpenSymbol" w:hAnsi="OpenSymbol" w:cs="OpenSymbol" w:hint="default"/>
+        <w:rFonts w:cs="OpenSymbol"/>
+      </w:rPr>
+    </w:lvl>
+    <w:lvl w:ilvl="3">
+      <w:start w:val="1"/>
+      <w:numFmt w:val="bullet"/>
+      <w:lvlText w:val=""/>
+      <w:lvlJc w:val="left"/>
+      <w:pPr>
+        <w:tabs>
+          <w:tab w:val="num" w:pos="1800"/>
+        </w:tabs>
+        <w:ind w:left="1800" w:hanging="360"/>
+      </w:pPr>
+      <w:rPr>
+        <w:rFonts w:ascii="Symbol" w:hAnsi="Symbol" w:cs="Symbol" w:hint="default"/>
+        <w:rFonts w:cs="OpenSymbol"/>
+      </w:rPr>
+    </w:lvl>
+    <w:lvl w:ilvl="4">
+      <w:start w:val="1"/>
+      <w:numFmt w:val="bullet"/>
+      <w:lvlText w:val="◦"/>
+      <w:lvlJc w:val="left"/>
+      <w:pPr>
+        <w:tabs>
+          <w:tab w:val="num" w:pos="2160"/>
+        </w:tabs>
+        <w:ind w:left="2160" w:hanging="360"/>
+      </w:pPr>
+      <w:rPr>
+        <w:rFonts w:ascii="OpenSymbol" w:hAnsi="OpenSymbol" w:cs="OpenSymbol" w:hint="default"/>
+        <w:rFonts w:cs="OpenSymbol"/>
+      </w:rPr>
+    </w:lvl>
+    <w:lvl w:ilvl="5">
+      <w:start w:val="1"/>
+      <w:numFmt w:val="bullet"/>
+      <w:lvlText w:val="▪"/>
+      <w:lvlJc w:val="left"/>
+      <w:pPr>
+        <w:tabs>
+          <w:tab w:val="num" w:pos="2520"/>
+        </w:tabs>
+        <w:ind w:left="2520" w:hanging="360"/>
+      </w:pPr>
+      <w:rPr>
+        <w:rFonts w:ascii="OpenSymbol" w:hAnsi="OpenSymbol" w:cs="OpenSymbol" w:hint="default"/>
+        <w:rFonts w:cs="OpenSymbol"/>
+      </w:rPr>
+    </w:lvl>
+    <w:lvl w:ilvl="6">
+      <w:start w:val="1"/>
+      <w:numFmt w:val="bullet"/>
+      <w:lvlText w:val=""/>
+      <w:lvlJc w:val="left"/>
+      <w:pPr>
+        <w:tabs>
+          <w:tab w:val="num" w:pos="2880"/>
+        </w:tabs>
+        <w:ind w:left="2880" w:hanging="360"/>
+      </w:pPr>
+      <w:rPr>
+        <w:rFonts w:ascii="Symbol" w:hAnsi="Symbol" w:cs="Symbol" w:hint="default"/>
+        <w:rFonts w:cs="OpenSymbol"/>
+      </w:rPr>
+    </w:lvl>
+    <w:lvl w:ilvl="7">
+      <w:start w:val="1"/>
+      <w:numFmt w:val="bullet"/>
+      <w:lvlText w:val="◦"/>
+      <w:lvlJc w:val="left"/>
+      <w:pPr>
+        <w:tabs>
+          <w:tab w:val="num" w:pos="3240"/>
+        </w:tabs>
+        <w:ind w:left="3240" w:hanging="360"/>
+      </w:pPr>
+      <w:rPr>
+        <w:rFonts w:ascii="OpenSymbol" w:hAnsi="OpenSymbol" w:cs="OpenSymbol" w:hint="default"/>
+        <w:rFonts w:cs="OpenSymbol"/>
+      </w:rPr>
+    </w:lvl>
+    <w:lvl w:ilvl="8">
+      <w:start w:val="1"/>
+      <w:numFmt w:val="bullet"/>
+      <w:lvlText w:val="▪"/>
+      <w:lvlJc w:val="left"/>
+      <w:pPr>
+        <w:tabs>
+          <w:tab w:val="num" w:pos="3600"/>
+        </w:tabs>
+        <w:ind w:left="3600" w:hanging="360"/>
+      </w:pPr>
+      <w:rPr>
+        <w:rFonts w:ascii="OpenSymbol" w:hAnsi="OpenSymbol" w:cs="OpenSymbol" w:hint="default"/>
+        <w:rFonts w:cs="OpenSymbol"/>
+      </w:rPr>
+    </w:lvl>
+  </w:abstractNum>
+  <w:abstractNum w:abstractNumId="13">
     <w:lvl w:ilvl="0">
       <w:start w:val="1"/>
       <w:numFmt w:val="none"/>
@@ -3866,6 +5945,15 @@
   </w:num>
   <w:num w:numId="10">
     <w:abstractNumId w:val="10"/>
+  </w:num>
+  <w:num w:numId="11">
+    <w:abstractNumId w:val="11"/>
+  </w:num>
+  <w:num w:numId="12">
+    <w:abstractNumId w:val="12"/>
+  </w:num>
+  <w:num w:numId="13">
+    <w:abstractNumId w:val="13"/>
   </w:num>
 </w:numbering>
 </file>

</xml_diff>